<commit_message>
Update Report 2+3+4+7 | Add UC Diagram crop
</commit_message>
<xml_diff>
--- a/reports/Report4_Software-Design-Document.docx
+++ b/reports/Report4_Software-Design-Document.docx
@@ -2697,7 +2697,6 @@
         <w:t>List Tables</w:t>
       </w:r>
     </w:p>
-    <w:bookmarkStart w:id="0" w:name="_GoBack"/>
     <w:p>
       <w:pPr>
         <w:pStyle w:val="TableofFigures"/>
@@ -5300,7 +5299,6 @@
         </w:rPr>
         <w:fldChar w:fldCharType="end"/>
       </w:r>
-      <w:bookmarkEnd w:id="0"/>
     </w:p>
     <w:p>
       <w:pPr>
@@ -6530,7 +6528,7 @@
           <w:rFonts w:asciiTheme="minorHAnsi" w:hAnsiTheme="minorHAnsi" w:cstheme="minorHAnsi"/>
         </w:rPr>
       </w:pPr>
-      <w:bookmarkStart w:id="1" w:name="_Toc69518734"/>
+      <w:bookmarkStart w:id="0" w:name="_Toc69518734"/>
       <w:r>
         <w:rPr>
           <w:rFonts w:asciiTheme="minorHAnsi" w:hAnsiTheme="minorHAnsi" w:cstheme="minorHAnsi"/>
@@ -6538,7 +6536,7 @@
         <w:lastRenderedPageBreak/>
         <w:t>I. Project Report</w:t>
       </w:r>
-      <w:bookmarkEnd w:id="1"/>
+      <w:bookmarkEnd w:id="0"/>
     </w:p>
     <w:p>
       <w:pPr>
@@ -6547,12 +6545,624 @@
           <w:rFonts w:asciiTheme="minorHAnsi" w:hAnsiTheme="minorHAnsi" w:cstheme="minorHAnsi"/>
         </w:rPr>
       </w:pPr>
-      <w:bookmarkStart w:id="2" w:name="_Toc69518735"/>
+      <w:bookmarkStart w:id="1" w:name="_Toc69518735"/>
       <w:r>
         <w:rPr>
           <w:rFonts w:asciiTheme="minorHAnsi" w:hAnsiTheme="minorHAnsi" w:cstheme="minorHAnsi"/>
         </w:rPr>
         <w:t>1. Status Report</w:t>
+      </w:r>
+      <w:bookmarkEnd w:id="1"/>
+    </w:p>
+    <w:tbl>
+      <w:tblPr>
+        <w:tblW w:w="8500" w:type="dxa"/>
+        <w:tblInd w:w="279" w:type="dxa"/>
+        <w:tblLook w:val="04A0" w:firstRow="1" w:lastRow="0" w:firstColumn="1" w:lastColumn="0" w:noHBand="0" w:noVBand="1"/>
+      </w:tblPr>
+      <w:tblGrid>
+        <w:gridCol w:w="421"/>
+        <w:gridCol w:w="2693"/>
+        <w:gridCol w:w="1240"/>
+        <w:gridCol w:w="4146"/>
+      </w:tblGrid>
+      <w:tr>
+        <w:trPr>
+          <w:trHeight w:val="288"/>
+        </w:trPr>
+        <w:tc>
+          <w:tcPr>
+            <w:tcW w:w="421" w:type="dxa"/>
+            <w:tcBorders>
+              <w:top w:val="single" w:sz="4" w:space="0" w:color="auto"/>
+              <w:left w:val="single" w:sz="4" w:space="0" w:color="auto"/>
+              <w:bottom w:val="single" w:sz="4" w:space="0" w:color="auto"/>
+              <w:right w:val="single" w:sz="4" w:space="0" w:color="auto"/>
+            </w:tcBorders>
+            <w:shd w:val="clear" w:color="auto" w:fill="FFE8E1"/>
+            <w:noWrap/>
+            <w:vAlign w:val="bottom"/>
+            <w:hideMark/>
+          </w:tcPr>
+          <w:p>
+            <w:pPr>
+              <w:spacing w:after="0" w:line="240" w:lineRule="auto"/>
+              <w:jc w:val="center"/>
+              <w:rPr>
+                <w:rFonts w:eastAsia="Times New Roman" w:cstheme="minorHAnsi"/>
+                <w:b/>
+                <w:bCs/>
+                <w:iCs/>
+                <w:color w:val="000000"/>
+                <w:lang w:eastAsia="en-GB"/>
+              </w:rPr>
+            </w:pPr>
+            <w:r>
+              <w:rPr>
+                <w:rFonts w:eastAsia="Times New Roman" w:cstheme="minorHAnsi"/>
+                <w:b/>
+                <w:bCs/>
+                <w:iCs/>
+                <w:color w:val="000000"/>
+                <w:lang w:eastAsia="en-GB"/>
+              </w:rPr>
+              <w:t>#</w:t>
+            </w:r>
+          </w:p>
+        </w:tc>
+        <w:tc>
+          <w:tcPr>
+            <w:tcW w:w="2693" w:type="dxa"/>
+            <w:tcBorders>
+              <w:top w:val="single" w:sz="4" w:space="0" w:color="auto"/>
+              <w:left w:val="nil"/>
+              <w:bottom w:val="single" w:sz="4" w:space="0" w:color="auto"/>
+              <w:right w:val="single" w:sz="4" w:space="0" w:color="auto"/>
+            </w:tcBorders>
+            <w:shd w:val="clear" w:color="auto" w:fill="FFE8E1"/>
+            <w:noWrap/>
+            <w:vAlign w:val="bottom"/>
+            <w:hideMark/>
+          </w:tcPr>
+          <w:p>
+            <w:pPr>
+              <w:spacing w:after="0" w:line="240" w:lineRule="auto"/>
+              <w:rPr>
+                <w:rFonts w:eastAsia="Times New Roman" w:cstheme="minorHAnsi"/>
+                <w:b/>
+                <w:bCs/>
+                <w:iCs/>
+                <w:color w:val="000000"/>
+                <w:lang w:eastAsia="en-GB"/>
+              </w:rPr>
+            </w:pPr>
+            <w:r>
+              <w:rPr>
+                <w:rFonts w:eastAsia="Times New Roman" w:cstheme="minorHAnsi"/>
+                <w:b/>
+                <w:bCs/>
+                <w:iCs/>
+                <w:color w:val="000000"/>
+                <w:lang w:eastAsia="en-GB"/>
+              </w:rPr>
+              <w:t>Work Item</w:t>
+            </w:r>
+          </w:p>
+        </w:tc>
+        <w:tc>
+          <w:tcPr>
+            <w:tcW w:w="1240" w:type="dxa"/>
+            <w:tcBorders>
+              <w:top w:val="single" w:sz="4" w:space="0" w:color="auto"/>
+              <w:left w:val="nil"/>
+              <w:bottom w:val="single" w:sz="4" w:space="0" w:color="auto"/>
+              <w:right w:val="single" w:sz="4" w:space="0" w:color="auto"/>
+            </w:tcBorders>
+            <w:shd w:val="clear" w:color="auto" w:fill="FFE8E1"/>
+            <w:noWrap/>
+            <w:vAlign w:val="bottom"/>
+            <w:hideMark/>
+          </w:tcPr>
+          <w:p>
+            <w:pPr>
+              <w:spacing w:after="0" w:line="240" w:lineRule="auto"/>
+              <w:rPr>
+                <w:rFonts w:eastAsia="Times New Roman" w:cstheme="minorHAnsi"/>
+                <w:b/>
+                <w:bCs/>
+                <w:iCs/>
+                <w:color w:val="000000"/>
+                <w:lang w:eastAsia="en-GB"/>
+              </w:rPr>
+            </w:pPr>
+            <w:r>
+              <w:rPr>
+                <w:rFonts w:eastAsia="Times New Roman" w:cstheme="minorHAnsi"/>
+                <w:b/>
+                <w:bCs/>
+                <w:iCs/>
+                <w:color w:val="000000"/>
+                <w:lang w:eastAsia="en-GB"/>
+              </w:rPr>
+              <w:t>Status</w:t>
+            </w:r>
+          </w:p>
+        </w:tc>
+        <w:tc>
+          <w:tcPr>
+            <w:tcW w:w="4146" w:type="dxa"/>
+            <w:tcBorders>
+              <w:top w:val="single" w:sz="4" w:space="0" w:color="auto"/>
+              <w:left w:val="nil"/>
+              <w:bottom w:val="single" w:sz="4" w:space="0" w:color="auto"/>
+              <w:right w:val="single" w:sz="4" w:space="0" w:color="auto"/>
+            </w:tcBorders>
+            <w:shd w:val="clear" w:color="auto" w:fill="FFE8E1"/>
+            <w:noWrap/>
+            <w:vAlign w:val="bottom"/>
+            <w:hideMark/>
+          </w:tcPr>
+          <w:p>
+            <w:pPr>
+              <w:spacing w:after="0" w:line="240" w:lineRule="auto"/>
+              <w:rPr>
+                <w:rFonts w:eastAsia="Times New Roman" w:cstheme="minorHAnsi"/>
+                <w:b/>
+                <w:bCs/>
+                <w:iCs/>
+                <w:color w:val="000000"/>
+                <w:lang w:eastAsia="en-GB"/>
+              </w:rPr>
+            </w:pPr>
+            <w:r>
+              <w:rPr>
+                <w:rFonts w:eastAsia="Times New Roman" w:cstheme="minorHAnsi"/>
+                <w:b/>
+                <w:bCs/>
+                <w:iCs/>
+                <w:color w:val="000000"/>
+                <w:lang w:eastAsia="en-GB"/>
+              </w:rPr>
+              <w:t>Notes (Work Item in Details)</w:t>
+            </w:r>
+          </w:p>
+        </w:tc>
+      </w:tr>
+      <w:tr>
+        <w:trPr>
+          <w:trHeight w:val="288"/>
+        </w:trPr>
+        <w:tc>
+          <w:tcPr>
+            <w:tcW w:w="421" w:type="dxa"/>
+            <w:tcBorders>
+              <w:top w:val="nil"/>
+              <w:left w:val="single" w:sz="4" w:space="0" w:color="auto"/>
+              <w:bottom w:val="single" w:sz="4" w:space="0" w:color="auto"/>
+              <w:right w:val="single" w:sz="4" w:space="0" w:color="auto"/>
+            </w:tcBorders>
+            <w:shd w:val="clear" w:color="auto" w:fill="auto"/>
+            <w:noWrap/>
+            <w:vAlign w:val="bottom"/>
+            <w:hideMark/>
+          </w:tcPr>
+          <w:p>
+            <w:pPr>
+              <w:spacing w:after="0" w:line="240" w:lineRule="auto"/>
+              <w:jc w:val="center"/>
+              <w:rPr>
+                <w:rFonts w:eastAsia="Times New Roman" w:cstheme="minorHAnsi"/>
+                <w:color w:val="000000"/>
+                <w:lang w:eastAsia="en-GB"/>
+              </w:rPr>
+            </w:pPr>
+            <w:r>
+              <w:rPr>
+                <w:rFonts w:eastAsia="Times New Roman" w:cstheme="minorHAnsi"/>
+                <w:color w:val="000000"/>
+                <w:lang w:eastAsia="en-GB"/>
+              </w:rPr>
+              <w:t> 1</w:t>
+            </w:r>
+          </w:p>
+        </w:tc>
+        <w:tc>
+          <w:tcPr>
+            <w:tcW w:w="2693" w:type="dxa"/>
+            <w:tcBorders>
+              <w:top w:val="nil"/>
+              <w:left w:val="nil"/>
+              <w:bottom w:val="single" w:sz="4" w:space="0" w:color="auto"/>
+              <w:right w:val="single" w:sz="4" w:space="0" w:color="auto"/>
+            </w:tcBorders>
+            <w:shd w:val="clear" w:color="auto" w:fill="auto"/>
+            <w:noWrap/>
+            <w:vAlign w:val="bottom"/>
+            <w:hideMark/>
+          </w:tcPr>
+          <w:p>
+            <w:pPr>
+              <w:spacing w:after="0" w:line="240" w:lineRule="auto"/>
+              <w:rPr>
+                <w:rFonts w:eastAsia="Times New Roman" w:cstheme="minorHAnsi"/>
+                <w:color w:val="000000"/>
+                <w:lang w:eastAsia="en-GB"/>
+              </w:rPr>
+            </w:pPr>
+            <w:r>
+              <w:rPr>
+                <w:rFonts w:eastAsia="Times New Roman" w:cstheme="minorHAnsi"/>
+                <w:color w:val="000000"/>
+                <w:lang w:eastAsia="en-GB"/>
+              </w:rPr>
+              <w:t> </w:t>
+            </w:r>
+          </w:p>
+        </w:tc>
+        <w:tc>
+          <w:tcPr>
+            <w:tcW w:w="1240" w:type="dxa"/>
+            <w:tcBorders>
+              <w:top w:val="nil"/>
+              <w:left w:val="nil"/>
+              <w:bottom w:val="single" w:sz="4" w:space="0" w:color="auto"/>
+              <w:right w:val="single" w:sz="4" w:space="0" w:color="auto"/>
+            </w:tcBorders>
+            <w:shd w:val="clear" w:color="auto" w:fill="auto"/>
+            <w:noWrap/>
+            <w:vAlign w:val="bottom"/>
+            <w:hideMark/>
+          </w:tcPr>
+          <w:p>
+            <w:pPr>
+              <w:spacing w:after="0" w:line="240" w:lineRule="auto"/>
+              <w:rPr>
+                <w:rFonts w:eastAsia="Times New Roman" w:cstheme="minorHAnsi"/>
+                <w:color w:val="000000"/>
+                <w:lang w:eastAsia="en-GB"/>
+              </w:rPr>
+            </w:pPr>
+            <w:r>
+              <w:rPr>
+                <w:rFonts w:eastAsia="Times New Roman" w:cstheme="minorHAnsi"/>
+                <w:color w:val="000000"/>
+                <w:lang w:eastAsia="en-GB"/>
+              </w:rPr>
+              <w:t>Pending</w:t>
+            </w:r>
+          </w:p>
+        </w:tc>
+        <w:tc>
+          <w:tcPr>
+            <w:tcW w:w="4146" w:type="dxa"/>
+            <w:tcBorders>
+              <w:top w:val="nil"/>
+              <w:left w:val="nil"/>
+              <w:bottom w:val="single" w:sz="4" w:space="0" w:color="auto"/>
+              <w:right w:val="single" w:sz="4" w:space="0" w:color="auto"/>
+            </w:tcBorders>
+            <w:shd w:val="clear" w:color="auto" w:fill="auto"/>
+            <w:noWrap/>
+            <w:vAlign w:val="bottom"/>
+            <w:hideMark/>
+          </w:tcPr>
+          <w:p>
+            <w:pPr>
+              <w:spacing w:after="0" w:line="240" w:lineRule="auto"/>
+              <w:rPr>
+                <w:rFonts w:eastAsia="Times New Roman" w:cstheme="minorHAnsi"/>
+                <w:color w:val="000000"/>
+                <w:lang w:eastAsia="en-GB"/>
+              </w:rPr>
+            </w:pPr>
+            <w:r>
+              <w:rPr>
+                <w:rFonts w:eastAsia="Times New Roman" w:cstheme="minorHAnsi"/>
+                <w:color w:val="000000"/>
+                <w:lang w:eastAsia="en-GB"/>
+              </w:rPr>
+              <w:t> </w:t>
+            </w:r>
+          </w:p>
+        </w:tc>
+      </w:tr>
+      <w:tr>
+        <w:trPr>
+          <w:trHeight w:val="288"/>
+        </w:trPr>
+        <w:tc>
+          <w:tcPr>
+            <w:tcW w:w="421" w:type="dxa"/>
+            <w:tcBorders>
+              <w:top w:val="nil"/>
+              <w:left w:val="single" w:sz="4" w:space="0" w:color="auto"/>
+              <w:bottom w:val="single" w:sz="4" w:space="0" w:color="auto"/>
+              <w:right w:val="single" w:sz="4" w:space="0" w:color="auto"/>
+            </w:tcBorders>
+            <w:shd w:val="clear" w:color="auto" w:fill="auto"/>
+            <w:noWrap/>
+            <w:vAlign w:val="bottom"/>
+            <w:hideMark/>
+          </w:tcPr>
+          <w:p>
+            <w:pPr>
+              <w:spacing w:after="0" w:line="240" w:lineRule="auto"/>
+              <w:jc w:val="center"/>
+              <w:rPr>
+                <w:rFonts w:eastAsia="Times New Roman" w:cstheme="minorHAnsi"/>
+                <w:color w:val="000000"/>
+                <w:lang w:eastAsia="en-GB"/>
+              </w:rPr>
+            </w:pPr>
+            <w:r>
+              <w:rPr>
+                <w:rFonts w:eastAsia="Times New Roman" w:cstheme="minorHAnsi"/>
+                <w:color w:val="000000"/>
+                <w:lang w:eastAsia="en-GB"/>
+              </w:rPr>
+              <w:t> 2</w:t>
+            </w:r>
+          </w:p>
+        </w:tc>
+        <w:tc>
+          <w:tcPr>
+            <w:tcW w:w="2693" w:type="dxa"/>
+            <w:tcBorders>
+              <w:top w:val="nil"/>
+              <w:left w:val="nil"/>
+              <w:bottom w:val="single" w:sz="4" w:space="0" w:color="auto"/>
+              <w:right w:val="single" w:sz="4" w:space="0" w:color="auto"/>
+            </w:tcBorders>
+            <w:shd w:val="clear" w:color="auto" w:fill="auto"/>
+            <w:noWrap/>
+            <w:vAlign w:val="bottom"/>
+            <w:hideMark/>
+          </w:tcPr>
+          <w:p>
+            <w:pPr>
+              <w:spacing w:after="0" w:line="240" w:lineRule="auto"/>
+              <w:rPr>
+                <w:rFonts w:eastAsia="Times New Roman" w:cstheme="minorHAnsi"/>
+                <w:color w:val="000000"/>
+                <w:lang w:eastAsia="en-GB"/>
+              </w:rPr>
+            </w:pPr>
+            <w:r>
+              <w:rPr>
+                <w:rFonts w:eastAsia="Times New Roman" w:cstheme="minorHAnsi"/>
+                <w:color w:val="000000"/>
+                <w:lang w:eastAsia="en-GB"/>
+              </w:rPr>
+              <w:t> </w:t>
+            </w:r>
+          </w:p>
+        </w:tc>
+        <w:tc>
+          <w:tcPr>
+            <w:tcW w:w="1240" w:type="dxa"/>
+            <w:tcBorders>
+              <w:top w:val="nil"/>
+              <w:left w:val="nil"/>
+              <w:bottom w:val="single" w:sz="4" w:space="0" w:color="auto"/>
+              <w:right w:val="single" w:sz="4" w:space="0" w:color="auto"/>
+            </w:tcBorders>
+            <w:shd w:val="clear" w:color="auto" w:fill="auto"/>
+            <w:noWrap/>
+            <w:vAlign w:val="bottom"/>
+            <w:hideMark/>
+          </w:tcPr>
+          <w:p>
+            <w:pPr>
+              <w:spacing w:after="0" w:line="240" w:lineRule="auto"/>
+              <w:rPr>
+                <w:rFonts w:eastAsia="Times New Roman" w:cstheme="minorHAnsi"/>
+                <w:color w:val="000000"/>
+                <w:lang w:eastAsia="en-GB"/>
+              </w:rPr>
+            </w:pPr>
+            <w:r>
+              <w:rPr>
+                <w:rFonts w:eastAsia="Times New Roman" w:cstheme="minorHAnsi"/>
+                <w:color w:val="000000"/>
+                <w:lang w:eastAsia="en-GB"/>
+              </w:rPr>
+              <w:t>In Progress</w:t>
+            </w:r>
+          </w:p>
+        </w:tc>
+        <w:tc>
+          <w:tcPr>
+            <w:tcW w:w="4146" w:type="dxa"/>
+            <w:tcBorders>
+              <w:top w:val="nil"/>
+              <w:left w:val="nil"/>
+              <w:bottom w:val="single" w:sz="4" w:space="0" w:color="auto"/>
+              <w:right w:val="single" w:sz="4" w:space="0" w:color="auto"/>
+            </w:tcBorders>
+            <w:shd w:val="clear" w:color="auto" w:fill="auto"/>
+            <w:noWrap/>
+            <w:vAlign w:val="bottom"/>
+            <w:hideMark/>
+          </w:tcPr>
+          <w:p>
+            <w:pPr>
+              <w:spacing w:after="0" w:line="240" w:lineRule="auto"/>
+              <w:rPr>
+                <w:rFonts w:eastAsia="Times New Roman" w:cstheme="minorHAnsi"/>
+                <w:color w:val="000000"/>
+                <w:lang w:eastAsia="en-GB"/>
+              </w:rPr>
+            </w:pPr>
+            <w:r>
+              <w:rPr>
+                <w:rFonts w:eastAsia="Times New Roman" w:cstheme="minorHAnsi"/>
+                <w:color w:val="000000"/>
+                <w:lang w:eastAsia="en-GB"/>
+              </w:rPr>
+              <w:t> </w:t>
+            </w:r>
+          </w:p>
+        </w:tc>
+      </w:tr>
+      <w:tr>
+        <w:trPr>
+          <w:trHeight w:val="288"/>
+        </w:trPr>
+        <w:tc>
+          <w:tcPr>
+            <w:tcW w:w="421" w:type="dxa"/>
+            <w:tcBorders>
+              <w:top w:val="nil"/>
+              <w:left w:val="single" w:sz="4" w:space="0" w:color="auto"/>
+              <w:bottom w:val="single" w:sz="4" w:space="0" w:color="auto"/>
+              <w:right w:val="single" w:sz="4" w:space="0" w:color="auto"/>
+            </w:tcBorders>
+            <w:shd w:val="clear" w:color="auto" w:fill="auto"/>
+            <w:noWrap/>
+            <w:vAlign w:val="bottom"/>
+            <w:hideMark/>
+          </w:tcPr>
+          <w:p>
+            <w:pPr>
+              <w:spacing w:after="0" w:line="240" w:lineRule="auto"/>
+              <w:jc w:val="center"/>
+              <w:rPr>
+                <w:rFonts w:eastAsia="Times New Roman" w:cstheme="minorHAnsi"/>
+                <w:color w:val="000000"/>
+                <w:lang w:eastAsia="en-GB"/>
+              </w:rPr>
+            </w:pPr>
+            <w:r>
+              <w:rPr>
+                <w:rFonts w:eastAsia="Times New Roman" w:cstheme="minorHAnsi"/>
+                <w:color w:val="000000"/>
+                <w:lang w:eastAsia="en-GB"/>
+              </w:rPr>
+              <w:t> 3</w:t>
+            </w:r>
+          </w:p>
+        </w:tc>
+        <w:tc>
+          <w:tcPr>
+            <w:tcW w:w="2693" w:type="dxa"/>
+            <w:tcBorders>
+              <w:top w:val="nil"/>
+              <w:left w:val="nil"/>
+              <w:bottom w:val="single" w:sz="4" w:space="0" w:color="auto"/>
+              <w:right w:val="single" w:sz="4" w:space="0" w:color="auto"/>
+            </w:tcBorders>
+            <w:shd w:val="clear" w:color="auto" w:fill="auto"/>
+            <w:noWrap/>
+            <w:vAlign w:val="bottom"/>
+            <w:hideMark/>
+          </w:tcPr>
+          <w:p>
+            <w:pPr>
+              <w:spacing w:after="0" w:line="240" w:lineRule="auto"/>
+              <w:rPr>
+                <w:rFonts w:eastAsia="Times New Roman" w:cstheme="minorHAnsi"/>
+                <w:color w:val="000000"/>
+                <w:lang w:eastAsia="en-GB"/>
+              </w:rPr>
+            </w:pPr>
+            <w:r>
+              <w:rPr>
+                <w:rFonts w:eastAsia="Times New Roman" w:cstheme="minorHAnsi"/>
+                <w:color w:val="000000"/>
+                <w:lang w:eastAsia="en-GB"/>
+              </w:rPr>
+              <w:t> </w:t>
+            </w:r>
+          </w:p>
+        </w:tc>
+        <w:tc>
+          <w:tcPr>
+            <w:tcW w:w="1240" w:type="dxa"/>
+            <w:tcBorders>
+              <w:top w:val="nil"/>
+              <w:left w:val="nil"/>
+              <w:bottom w:val="single" w:sz="4" w:space="0" w:color="auto"/>
+              <w:right w:val="single" w:sz="4" w:space="0" w:color="auto"/>
+            </w:tcBorders>
+            <w:shd w:val="clear" w:color="auto" w:fill="auto"/>
+            <w:noWrap/>
+            <w:vAlign w:val="bottom"/>
+            <w:hideMark/>
+          </w:tcPr>
+          <w:p>
+            <w:pPr>
+              <w:spacing w:after="0" w:line="240" w:lineRule="auto"/>
+              <w:rPr>
+                <w:rFonts w:eastAsia="Times New Roman" w:cstheme="minorHAnsi"/>
+                <w:color w:val="000000"/>
+                <w:lang w:eastAsia="en-GB"/>
+              </w:rPr>
+            </w:pPr>
+            <w:r>
+              <w:rPr>
+                <w:rFonts w:eastAsia="Times New Roman" w:cstheme="minorHAnsi"/>
+                <w:color w:val="000000"/>
+                <w:lang w:eastAsia="en-GB"/>
+              </w:rPr>
+              <w:t>Completed</w:t>
+            </w:r>
+          </w:p>
+        </w:tc>
+        <w:tc>
+          <w:tcPr>
+            <w:tcW w:w="4146" w:type="dxa"/>
+            <w:tcBorders>
+              <w:top w:val="nil"/>
+              <w:left w:val="nil"/>
+              <w:bottom w:val="single" w:sz="4" w:space="0" w:color="auto"/>
+              <w:right w:val="single" w:sz="4" w:space="0" w:color="auto"/>
+            </w:tcBorders>
+            <w:shd w:val="clear" w:color="auto" w:fill="auto"/>
+            <w:noWrap/>
+            <w:vAlign w:val="bottom"/>
+            <w:hideMark/>
+          </w:tcPr>
+          <w:p>
+            <w:pPr>
+              <w:spacing w:after="0" w:line="240" w:lineRule="auto"/>
+              <w:rPr>
+                <w:rFonts w:eastAsia="Times New Roman" w:cstheme="minorHAnsi"/>
+                <w:color w:val="000000"/>
+                <w:lang w:eastAsia="en-GB"/>
+              </w:rPr>
+            </w:pPr>
+            <w:r>
+              <w:rPr>
+                <w:rFonts w:eastAsia="Times New Roman" w:cstheme="minorHAnsi"/>
+                <w:color w:val="000000"/>
+                <w:lang w:eastAsia="en-GB"/>
+              </w:rPr>
+              <w:t> </w:t>
+            </w:r>
+          </w:p>
+        </w:tc>
+      </w:tr>
+    </w:tbl>
+    <w:p>
+      <w:pPr>
+        <w:rPr>
+          <w:rFonts w:cstheme="minorHAnsi"/>
+        </w:rPr>
+      </w:pPr>
+    </w:p>
+    <w:p>
+      <w:pPr>
+        <w:pStyle w:val="Heading2"/>
+        <w:rPr>
+          <w:rFonts w:asciiTheme="minorHAnsi" w:hAnsiTheme="minorHAnsi" w:cstheme="minorHAnsi"/>
+        </w:rPr>
+      </w:pPr>
+      <w:bookmarkStart w:id="2" w:name="_Toc69518736"/>
+      <w:r>
+        <w:rPr>
+          <w:rFonts w:asciiTheme="minorHAnsi" w:hAnsiTheme="minorHAnsi" w:cstheme="minorHAnsi"/>
+        </w:rPr>
+        <w:t>2. Team Involvements</w:t>
       </w:r>
       <w:bookmarkEnd w:id="2"/>
     </w:p>
@@ -6647,7 +7257,7 @@
                 <w:color w:val="000000"/>
                 <w:lang w:eastAsia="en-GB"/>
               </w:rPr>
-              <w:t>Work Item</w:t>
+              <w:t>Task</w:t>
             </w:r>
           </w:p>
         </w:tc>
@@ -6686,7 +7296,7 @@
                 <w:color w:val="000000"/>
                 <w:lang w:eastAsia="en-GB"/>
               </w:rPr>
-              <w:t>Status</w:t>
+              <w:t>Member</w:t>
             </w:r>
           </w:p>
         </w:tc>
@@ -6725,7 +7335,7 @@
                 <w:color w:val="000000"/>
                 <w:lang w:eastAsia="en-GB"/>
               </w:rPr>
-              <w:t>Notes (Work Item in Details)</w:t>
+              <w:t>Notes (Task Details, etc.)</w:t>
             </w:r>
           </w:p>
         </w:tc>
@@ -6830,7 +7440,7 @@
                 <w:color w:val="000000"/>
                 <w:lang w:eastAsia="en-GB"/>
               </w:rPr>
-              <w:t>Pending</w:t>
+              <w:t>NguyenLG</w:t>
             </w:r>
           </w:p>
         </w:tc>
@@ -6968,7 +7578,7 @@
                 <w:color w:val="000000"/>
                 <w:lang w:eastAsia="en-GB"/>
               </w:rPr>
-              <w:t>In Progress</w:t>
+              <w:t>HaPTN</w:t>
             </w:r>
           </w:p>
         </w:tc>
@@ -7106,7 +7716,7 @@
                 <w:color w:val="000000"/>
                 <w:lang w:eastAsia="en-GB"/>
               </w:rPr>
-              <w:t>Completed</w:t>
+              <w:t>GiaNG</w:t>
             </w:r>
           </w:p>
         </w:tc>
@@ -7159,12 +7769,12 @@
           <w:rFonts w:asciiTheme="minorHAnsi" w:hAnsiTheme="minorHAnsi" w:cstheme="minorHAnsi"/>
         </w:rPr>
       </w:pPr>
-      <w:bookmarkStart w:id="3" w:name="_Toc69518736"/>
+      <w:bookmarkStart w:id="3" w:name="_Toc69518737"/>
       <w:r>
         <w:rPr>
           <w:rFonts w:asciiTheme="minorHAnsi" w:hAnsiTheme="minorHAnsi" w:cstheme="minorHAnsi"/>
         </w:rPr>
-        <w:t>2. Team Involvements</w:t>
+        <w:t>3. Issues/Suggestions</w:t>
       </w:r>
       <w:bookmarkEnd w:id="3"/>
     </w:p>
@@ -7259,7 +7869,7 @@
                 <w:color w:val="000000"/>
                 <w:lang w:eastAsia="en-GB"/>
               </w:rPr>
-              <w:t>Task</w:t>
+              <w:t>Issue</w:t>
             </w:r>
           </w:p>
         </w:tc>
@@ -7298,7 +7908,7 @@
                 <w:color w:val="000000"/>
                 <w:lang w:eastAsia="en-GB"/>
               </w:rPr>
-              <w:t>Member</w:t>
+              <w:t>Status</w:t>
             </w:r>
           </w:p>
         </w:tc>
@@ -7337,7 +7947,7 @@
                 <w:color w:val="000000"/>
                 <w:lang w:eastAsia="en-GB"/>
               </w:rPr>
-              <w:t>Notes (Task Details, etc.)</w:t>
+              <w:t>Notes (Solution, Suggestion, etc.)</w:t>
             </w:r>
           </w:p>
         </w:tc>
@@ -7442,7 +8052,7 @@
                 <w:color w:val="000000"/>
                 <w:lang w:eastAsia="en-GB"/>
               </w:rPr>
-              <w:t>NguyenLG</w:t>
+              <w:t>Pending</w:t>
             </w:r>
           </w:p>
         </w:tc>
@@ -7580,7 +8190,7 @@
                 <w:color w:val="000000"/>
                 <w:lang w:eastAsia="en-GB"/>
               </w:rPr>
-              <w:t>HaPTN</w:t>
+              <w:t>In Progress</w:t>
             </w:r>
           </w:p>
         </w:tc>
@@ -7718,7 +8328,7 @@
                 <w:color w:val="000000"/>
                 <w:lang w:eastAsia="en-GB"/>
               </w:rPr>
-              <w:t>GiaNG</w:t>
+              <w:t>Completed</w:t>
             </w:r>
           </w:p>
         </w:tc>
@@ -7766,618 +8376,6 @@
     </w:p>
     <w:p>
       <w:pPr>
-        <w:pStyle w:val="Heading2"/>
-        <w:rPr>
-          <w:rFonts w:asciiTheme="minorHAnsi" w:hAnsiTheme="minorHAnsi" w:cstheme="minorHAnsi"/>
-        </w:rPr>
-      </w:pPr>
-      <w:bookmarkStart w:id="4" w:name="_Toc69518737"/>
-      <w:r>
-        <w:rPr>
-          <w:rFonts w:asciiTheme="minorHAnsi" w:hAnsiTheme="minorHAnsi" w:cstheme="minorHAnsi"/>
-        </w:rPr>
-        <w:t>3. Issues/Suggestions</w:t>
-      </w:r>
-      <w:bookmarkEnd w:id="4"/>
-    </w:p>
-    <w:tbl>
-      <w:tblPr>
-        <w:tblW w:w="8500" w:type="dxa"/>
-        <w:tblInd w:w="279" w:type="dxa"/>
-        <w:tblLook w:val="04A0" w:firstRow="1" w:lastRow="0" w:firstColumn="1" w:lastColumn="0" w:noHBand="0" w:noVBand="1"/>
-      </w:tblPr>
-      <w:tblGrid>
-        <w:gridCol w:w="421"/>
-        <w:gridCol w:w="2693"/>
-        <w:gridCol w:w="1240"/>
-        <w:gridCol w:w="4146"/>
-      </w:tblGrid>
-      <w:tr>
-        <w:trPr>
-          <w:trHeight w:val="288"/>
-        </w:trPr>
-        <w:tc>
-          <w:tcPr>
-            <w:tcW w:w="421" w:type="dxa"/>
-            <w:tcBorders>
-              <w:top w:val="single" w:sz="4" w:space="0" w:color="auto"/>
-              <w:left w:val="single" w:sz="4" w:space="0" w:color="auto"/>
-              <w:bottom w:val="single" w:sz="4" w:space="0" w:color="auto"/>
-              <w:right w:val="single" w:sz="4" w:space="0" w:color="auto"/>
-            </w:tcBorders>
-            <w:shd w:val="clear" w:color="auto" w:fill="FFE8E1"/>
-            <w:noWrap/>
-            <w:vAlign w:val="bottom"/>
-            <w:hideMark/>
-          </w:tcPr>
-          <w:p>
-            <w:pPr>
-              <w:spacing w:after="0" w:line="240" w:lineRule="auto"/>
-              <w:jc w:val="center"/>
-              <w:rPr>
-                <w:rFonts w:eastAsia="Times New Roman" w:cstheme="minorHAnsi"/>
-                <w:b/>
-                <w:bCs/>
-                <w:iCs/>
-                <w:color w:val="000000"/>
-                <w:lang w:eastAsia="en-GB"/>
-              </w:rPr>
-            </w:pPr>
-            <w:r>
-              <w:rPr>
-                <w:rFonts w:eastAsia="Times New Roman" w:cstheme="minorHAnsi"/>
-                <w:b/>
-                <w:bCs/>
-                <w:iCs/>
-                <w:color w:val="000000"/>
-                <w:lang w:eastAsia="en-GB"/>
-              </w:rPr>
-              <w:t>#</w:t>
-            </w:r>
-          </w:p>
-        </w:tc>
-        <w:tc>
-          <w:tcPr>
-            <w:tcW w:w="2693" w:type="dxa"/>
-            <w:tcBorders>
-              <w:top w:val="single" w:sz="4" w:space="0" w:color="auto"/>
-              <w:left w:val="nil"/>
-              <w:bottom w:val="single" w:sz="4" w:space="0" w:color="auto"/>
-              <w:right w:val="single" w:sz="4" w:space="0" w:color="auto"/>
-            </w:tcBorders>
-            <w:shd w:val="clear" w:color="auto" w:fill="FFE8E1"/>
-            <w:noWrap/>
-            <w:vAlign w:val="bottom"/>
-            <w:hideMark/>
-          </w:tcPr>
-          <w:p>
-            <w:pPr>
-              <w:spacing w:after="0" w:line="240" w:lineRule="auto"/>
-              <w:rPr>
-                <w:rFonts w:eastAsia="Times New Roman" w:cstheme="minorHAnsi"/>
-                <w:b/>
-                <w:bCs/>
-                <w:iCs/>
-                <w:color w:val="000000"/>
-                <w:lang w:eastAsia="en-GB"/>
-              </w:rPr>
-            </w:pPr>
-            <w:r>
-              <w:rPr>
-                <w:rFonts w:eastAsia="Times New Roman" w:cstheme="minorHAnsi"/>
-                <w:b/>
-                <w:bCs/>
-                <w:iCs/>
-                <w:color w:val="000000"/>
-                <w:lang w:eastAsia="en-GB"/>
-              </w:rPr>
-              <w:t>Issue</w:t>
-            </w:r>
-          </w:p>
-        </w:tc>
-        <w:tc>
-          <w:tcPr>
-            <w:tcW w:w="1240" w:type="dxa"/>
-            <w:tcBorders>
-              <w:top w:val="single" w:sz="4" w:space="0" w:color="auto"/>
-              <w:left w:val="nil"/>
-              <w:bottom w:val="single" w:sz="4" w:space="0" w:color="auto"/>
-              <w:right w:val="single" w:sz="4" w:space="0" w:color="auto"/>
-            </w:tcBorders>
-            <w:shd w:val="clear" w:color="auto" w:fill="FFE8E1"/>
-            <w:noWrap/>
-            <w:vAlign w:val="bottom"/>
-            <w:hideMark/>
-          </w:tcPr>
-          <w:p>
-            <w:pPr>
-              <w:spacing w:after="0" w:line="240" w:lineRule="auto"/>
-              <w:rPr>
-                <w:rFonts w:eastAsia="Times New Roman" w:cstheme="minorHAnsi"/>
-                <w:b/>
-                <w:bCs/>
-                <w:iCs/>
-                <w:color w:val="000000"/>
-                <w:lang w:eastAsia="en-GB"/>
-              </w:rPr>
-            </w:pPr>
-            <w:r>
-              <w:rPr>
-                <w:rFonts w:eastAsia="Times New Roman" w:cstheme="minorHAnsi"/>
-                <w:b/>
-                <w:bCs/>
-                <w:iCs/>
-                <w:color w:val="000000"/>
-                <w:lang w:eastAsia="en-GB"/>
-              </w:rPr>
-              <w:t>Status</w:t>
-            </w:r>
-          </w:p>
-        </w:tc>
-        <w:tc>
-          <w:tcPr>
-            <w:tcW w:w="4146" w:type="dxa"/>
-            <w:tcBorders>
-              <w:top w:val="single" w:sz="4" w:space="0" w:color="auto"/>
-              <w:left w:val="nil"/>
-              <w:bottom w:val="single" w:sz="4" w:space="0" w:color="auto"/>
-              <w:right w:val="single" w:sz="4" w:space="0" w:color="auto"/>
-            </w:tcBorders>
-            <w:shd w:val="clear" w:color="auto" w:fill="FFE8E1"/>
-            <w:noWrap/>
-            <w:vAlign w:val="bottom"/>
-            <w:hideMark/>
-          </w:tcPr>
-          <w:p>
-            <w:pPr>
-              <w:spacing w:after="0" w:line="240" w:lineRule="auto"/>
-              <w:rPr>
-                <w:rFonts w:eastAsia="Times New Roman" w:cstheme="minorHAnsi"/>
-                <w:b/>
-                <w:bCs/>
-                <w:iCs/>
-                <w:color w:val="000000"/>
-                <w:lang w:eastAsia="en-GB"/>
-              </w:rPr>
-            </w:pPr>
-            <w:r>
-              <w:rPr>
-                <w:rFonts w:eastAsia="Times New Roman" w:cstheme="minorHAnsi"/>
-                <w:b/>
-                <w:bCs/>
-                <w:iCs/>
-                <w:color w:val="000000"/>
-                <w:lang w:eastAsia="en-GB"/>
-              </w:rPr>
-              <w:t>Notes (Solution, Suggestion, etc.)</w:t>
-            </w:r>
-          </w:p>
-        </w:tc>
-      </w:tr>
-      <w:tr>
-        <w:trPr>
-          <w:trHeight w:val="288"/>
-        </w:trPr>
-        <w:tc>
-          <w:tcPr>
-            <w:tcW w:w="421" w:type="dxa"/>
-            <w:tcBorders>
-              <w:top w:val="nil"/>
-              <w:left w:val="single" w:sz="4" w:space="0" w:color="auto"/>
-              <w:bottom w:val="single" w:sz="4" w:space="0" w:color="auto"/>
-              <w:right w:val="single" w:sz="4" w:space="0" w:color="auto"/>
-            </w:tcBorders>
-            <w:shd w:val="clear" w:color="auto" w:fill="auto"/>
-            <w:noWrap/>
-            <w:vAlign w:val="bottom"/>
-            <w:hideMark/>
-          </w:tcPr>
-          <w:p>
-            <w:pPr>
-              <w:spacing w:after="0" w:line="240" w:lineRule="auto"/>
-              <w:jc w:val="center"/>
-              <w:rPr>
-                <w:rFonts w:eastAsia="Times New Roman" w:cstheme="minorHAnsi"/>
-                <w:color w:val="000000"/>
-                <w:lang w:eastAsia="en-GB"/>
-              </w:rPr>
-            </w:pPr>
-            <w:r>
-              <w:rPr>
-                <w:rFonts w:eastAsia="Times New Roman" w:cstheme="minorHAnsi"/>
-                <w:color w:val="000000"/>
-                <w:lang w:eastAsia="en-GB"/>
-              </w:rPr>
-              <w:t> 1</w:t>
-            </w:r>
-          </w:p>
-        </w:tc>
-        <w:tc>
-          <w:tcPr>
-            <w:tcW w:w="2693" w:type="dxa"/>
-            <w:tcBorders>
-              <w:top w:val="nil"/>
-              <w:left w:val="nil"/>
-              <w:bottom w:val="single" w:sz="4" w:space="0" w:color="auto"/>
-              <w:right w:val="single" w:sz="4" w:space="0" w:color="auto"/>
-            </w:tcBorders>
-            <w:shd w:val="clear" w:color="auto" w:fill="auto"/>
-            <w:noWrap/>
-            <w:vAlign w:val="bottom"/>
-            <w:hideMark/>
-          </w:tcPr>
-          <w:p>
-            <w:pPr>
-              <w:spacing w:after="0" w:line="240" w:lineRule="auto"/>
-              <w:rPr>
-                <w:rFonts w:eastAsia="Times New Roman" w:cstheme="minorHAnsi"/>
-                <w:color w:val="000000"/>
-                <w:lang w:eastAsia="en-GB"/>
-              </w:rPr>
-            </w:pPr>
-            <w:r>
-              <w:rPr>
-                <w:rFonts w:eastAsia="Times New Roman" w:cstheme="minorHAnsi"/>
-                <w:color w:val="000000"/>
-                <w:lang w:eastAsia="en-GB"/>
-              </w:rPr>
-              <w:t> </w:t>
-            </w:r>
-          </w:p>
-        </w:tc>
-        <w:tc>
-          <w:tcPr>
-            <w:tcW w:w="1240" w:type="dxa"/>
-            <w:tcBorders>
-              <w:top w:val="nil"/>
-              <w:left w:val="nil"/>
-              <w:bottom w:val="single" w:sz="4" w:space="0" w:color="auto"/>
-              <w:right w:val="single" w:sz="4" w:space="0" w:color="auto"/>
-            </w:tcBorders>
-            <w:shd w:val="clear" w:color="auto" w:fill="auto"/>
-            <w:noWrap/>
-            <w:vAlign w:val="bottom"/>
-            <w:hideMark/>
-          </w:tcPr>
-          <w:p>
-            <w:pPr>
-              <w:spacing w:after="0" w:line="240" w:lineRule="auto"/>
-              <w:rPr>
-                <w:rFonts w:eastAsia="Times New Roman" w:cstheme="minorHAnsi"/>
-                <w:color w:val="000000"/>
-                <w:lang w:eastAsia="en-GB"/>
-              </w:rPr>
-            </w:pPr>
-            <w:r>
-              <w:rPr>
-                <w:rFonts w:eastAsia="Times New Roman" w:cstheme="minorHAnsi"/>
-                <w:color w:val="000000"/>
-                <w:lang w:eastAsia="en-GB"/>
-              </w:rPr>
-              <w:t>Pending</w:t>
-            </w:r>
-          </w:p>
-        </w:tc>
-        <w:tc>
-          <w:tcPr>
-            <w:tcW w:w="4146" w:type="dxa"/>
-            <w:tcBorders>
-              <w:top w:val="nil"/>
-              <w:left w:val="nil"/>
-              <w:bottom w:val="single" w:sz="4" w:space="0" w:color="auto"/>
-              <w:right w:val="single" w:sz="4" w:space="0" w:color="auto"/>
-            </w:tcBorders>
-            <w:shd w:val="clear" w:color="auto" w:fill="auto"/>
-            <w:noWrap/>
-            <w:vAlign w:val="bottom"/>
-            <w:hideMark/>
-          </w:tcPr>
-          <w:p>
-            <w:pPr>
-              <w:spacing w:after="0" w:line="240" w:lineRule="auto"/>
-              <w:rPr>
-                <w:rFonts w:eastAsia="Times New Roman" w:cstheme="minorHAnsi"/>
-                <w:color w:val="000000"/>
-                <w:lang w:eastAsia="en-GB"/>
-              </w:rPr>
-            </w:pPr>
-            <w:r>
-              <w:rPr>
-                <w:rFonts w:eastAsia="Times New Roman" w:cstheme="minorHAnsi"/>
-                <w:color w:val="000000"/>
-                <w:lang w:eastAsia="en-GB"/>
-              </w:rPr>
-              <w:t> </w:t>
-            </w:r>
-          </w:p>
-        </w:tc>
-      </w:tr>
-      <w:tr>
-        <w:trPr>
-          <w:trHeight w:val="288"/>
-        </w:trPr>
-        <w:tc>
-          <w:tcPr>
-            <w:tcW w:w="421" w:type="dxa"/>
-            <w:tcBorders>
-              <w:top w:val="nil"/>
-              <w:left w:val="single" w:sz="4" w:space="0" w:color="auto"/>
-              <w:bottom w:val="single" w:sz="4" w:space="0" w:color="auto"/>
-              <w:right w:val="single" w:sz="4" w:space="0" w:color="auto"/>
-            </w:tcBorders>
-            <w:shd w:val="clear" w:color="auto" w:fill="auto"/>
-            <w:noWrap/>
-            <w:vAlign w:val="bottom"/>
-            <w:hideMark/>
-          </w:tcPr>
-          <w:p>
-            <w:pPr>
-              <w:spacing w:after="0" w:line="240" w:lineRule="auto"/>
-              <w:jc w:val="center"/>
-              <w:rPr>
-                <w:rFonts w:eastAsia="Times New Roman" w:cstheme="minorHAnsi"/>
-                <w:color w:val="000000"/>
-                <w:lang w:eastAsia="en-GB"/>
-              </w:rPr>
-            </w:pPr>
-            <w:r>
-              <w:rPr>
-                <w:rFonts w:eastAsia="Times New Roman" w:cstheme="minorHAnsi"/>
-                <w:color w:val="000000"/>
-                <w:lang w:eastAsia="en-GB"/>
-              </w:rPr>
-              <w:t> 2</w:t>
-            </w:r>
-          </w:p>
-        </w:tc>
-        <w:tc>
-          <w:tcPr>
-            <w:tcW w:w="2693" w:type="dxa"/>
-            <w:tcBorders>
-              <w:top w:val="nil"/>
-              <w:left w:val="nil"/>
-              <w:bottom w:val="single" w:sz="4" w:space="0" w:color="auto"/>
-              <w:right w:val="single" w:sz="4" w:space="0" w:color="auto"/>
-            </w:tcBorders>
-            <w:shd w:val="clear" w:color="auto" w:fill="auto"/>
-            <w:noWrap/>
-            <w:vAlign w:val="bottom"/>
-            <w:hideMark/>
-          </w:tcPr>
-          <w:p>
-            <w:pPr>
-              <w:spacing w:after="0" w:line="240" w:lineRule="auto"/>
-              <w:rPr>
-                <w:rFonts w:eastAsia="Times New Roman" w:cstheme="minorHAnsi"/>
-                <w:color w:val="000000"/>
-                <w:lang w:eastAsia="en-GB"/>
-              </w:rPr>
-            </w:pPr>
-            <w:r>
-              <w:rPr>
-                <w:rFonts w:eastAsia="Times New Roman" w:cstheme="minorHAnsi"/>
-                <w:color w:val="000000"/>
-                <w:lang w:eastAsia="en-GB"/>
-              </w:rPr>
-              <w:t> </w:t>
-            </w:r>
-          </w:p>
-        </w:tc>
-        <w:tc>
-          <w:tcPr>
-            <w:tcW w:w="1240" w:type="dxa"/>
-            <w:tcBorders>
-              <w:top w:val="nil"/>
-              <w:left w:val="nil"/>
-              <w:bottom w:val="single" w:sz="4" w:space="0" w:color="auto"/>
-              <w:right w:val="single" w:sz="4" w:space="0" w:color="auto"/>
-            </w:tcBorders>
-            <w:shd w:val="clear" w:color="auto" w:fill="auto"/>
-            <w:noWrap/>
-            <w:vAlign w:val="bottom"/>
-            <w:hideMark/>
-          </w:tcPr>
-          <w:p>
-            <w:pPr>
-              <w:spacing w:after="0" w:line="240" w:lineRule="auto"/>
-              <w:rPr>
-                <w:rFonts w:eastAsia="Times New Roman" w:cstheme="minorHAnsi"/>
-                <w:color w:val="000000"/>
-                <w:lang w:eastAsia="en-GB"/>
-              </w:rPr>
-            </w:pPr>
-            <w:r>
-              <w:rPr>
-                <w:rFonts w:eastAsia="Times New Roman" w:cstheme="minorHAnsi"/>
-                <w:color w:val="000000"/>
-                <w:lang w:eastAsia="en-GB"/>
-              </w:rPr>
-              <w:t>In Progress</w:t>
-            </w:r>
-          </w:p>
-        </w:tc>
-        <w:tc>
-          <w:tcPr>
-            <w:tcW w:w="4146" w:type="dxa"/>
-            <w:tcBorders>
-              <w:top w:val="nil"/>
-              <w:left w:val="nil"/>
-              <w:bottom w:val="single" w:sz="4" w:space="0" w:color="auto"/>
-              <w:right w:val="single" w:sz="4" w:space="0" w:color="auto"/>
-            </w:tcBorders>
-            <w:shd w:val="clear" w:color="auto" w:fill="auto"/>
-            <w:noWrap/>
-            <w:vAlign w:val="bottom"/>
-            <w:hideMark/>
-          </w:tcPr>
-          <w:p>
-            <w:pPr>
-              <w:spacing w:after="0" w:line="240" w:lineRule="auto"/>
-              <w:rPr>
-                <w:rFonts w:eastAsia="Times New Roman" w:cstheme="minorHAnsi"/>
-                <w:color w:val="000000"/>
-                <w:lang w:eastAsia="en-GB"/>
-              </w:rPr>
-            </w:pPr>
-            <w:r>
-              <w:rPr>
-                <w:rFonts w:eastAsia="Times New Roman" w:cstheme="minorHAnsi"/>
-                <w:color w:val="000000"/>
-                <w:lang w:eastAsia="en-GB"/>
-              </w:rPr>
-              <w:t> </w:t>
-            </w:r>
-          </w:p>
-        </w:tc>
-      </w:tr>
-      <w:tr>
-        <w:trPr>
-          <w:trHeight w:val="288"/>
-        </w:trPr>
-        <w:tc>
-          <w:tcPr>
-            <w:tcW w:w="421" w:type="dxa"/>
-            <w:tcBorders>
-              <w:top w:val="nil"/>
-              <w:left w:val="single" w:sz="4" w:space="0" w:color="auto"/>
-              <w:bottom w:val="single" w:sz="4" w:space="0" w:color="auto"/>
-              <w:right w:val="single" w:sz="4" w:space="0" w:color="auto"/>
-            </w:tcBorders>
-            <w:shd w:val="clear" w:color="auto" w:fill="auto"/>
-            <w:noWrap/>
-            <w:vAlign w:val="bottom"/>
-            <w:hideMark/>
-          </w:tcPr>
-          <w:p>
-            <w:pPr>
-              <w:spacing w:after="0" w:line="240" w:lineRule="auto"/>
-              <w:jc w:val="center"/>
-              <w:rPr>
-                <w:rFonts w:eastAsia="Times New Roman" w:cstheme="minorHAnsi"/>
-                <w:color w:val="000000"/>
-                <w:lang w:eastAsia="en-GB"/>
-              </w:rPr>
-            </w:pPr>
-            <w:r>
-              <w:rPr>
-                <w:rFonts w:eastAsia="Times New Roman" w:cstheme="minorHAnsi"/>
-                <w:color w:val="000000"/>
-                <w:lang w:eastAsia="en-GB"/>
-              </w:rPr>
-              <w:t> 3</w:t>
-            </w:r>
-          </w:p>
-        </w:tc>
-        <w:tc>
-          <w:tcPr>
-            <w:tcW w:w="2693" w:type="dxa"/>
-            <w:tcBorders>
-              <w:top w:val="nil"/>
-              <w:left w:val="nil"/>
-              <w:bottom w:val="single" w:sz="4" w:space="0" w:color="auto"/>
-              <w:right w:val="single" w:sz="4" w:space="0" w:color="auto"/>
-            </w:tcBorders>
-            <w:shd w:val="clear" w:color="auto" w:fill="auto"/>
-            <w:noWrap/>
-            <w:vAlign w:val="bottom"/>
-            <w:hideMark/>
-          </w:tcPr>
-          <w:p>
-            <w:pPr>
-              <w:spacing w:after="0" w:line="240" w:lineRule="auto"/>
-              <w:rPr>
-                <w:rFonts w:eastAsia="Times New Roman" w:cstheme="minorHAnsi"/>
-                <w:color w:val="000000"/>
-                <w:lang w:eastAsia="en-GB"/>
-              </w:rPr>
-            </w:pPr>
-            <w:r>
-              <w:rPr>
-                <w:rFonts w:eastAsia="Times New Roman" w:cstheme="minorHAnsi"/>
-                <w:color w:val="000000"/>
-                <w:lang w:eastAsia="en-GB"/>
-              </w:rPr>
-              <w:t> </w:t>
-            </w:r>
-          </w:p>
-        </w:tc>
-        <w:tc>
-          <w:tcPr>
-            <w:tcW w:w="1240" w:type="dxa"/>
-            <w:tcBorders>
-              <w:top w:val="nil"/>
-              <w:left w:val="nil"/>
-              <w:bottom w:val="single" w:sz="4" w:space="0" w:color="auto"/>
-              <w:right w:val="single" w:sz="4" w:space="0" w:color="auto"/>
-            </w:tcBorders>
-            <w:shd w:val="clear" w:color="auto" w:fill="auto"/>
-            <w:noWrap/>
-            <w:vAlign w:val="bottom"/>
-            <w:hideMark/>
-          </w:tcPr>
-          <w:p>
-            <w:pPr>
-              <w:spacing w:after="0" w:line="240" w:lineRule="auto"/>
-              <w:rPr>
-                <w:rFonts w:eastAsia="Times New Roman" w:cstheme="minorHAnsi"/>
-                <w:color w:val="000000"/>
-                <w:lang w:eastAsia="en-GB"/>
-              </w:rPr>
-            </w:pPr>
-            <w:r>
-              <w:rPr>
-                <w:rFonts w:eastAsia="Times New Roman" w:cstheme="minorHAnsi"/>
-                <w:color w:val="000000"/>
-                <w:lang w:eastAsia="en-GB"/>
-              </w:rPr>
-              <w:t>Completed</w:t>
-            </w:r>
-          </w:p>
-        </w:tc>
-        <w:tc>
-          <w:tcPr>
-            <w:tcW w:w="4146" w:type="dxa"/>
-            <w:tcBorders>
-              <w:top w:val="nil"/>
-              <w:left w:val="nil"/>
-              <w:bottom w:val="single" w:sz="4" w:space="0" w:color="auto"/>
-              <w:right w:val="single" w:sz="4" w:space="0" w:color="auto"/>
-            </w:tcBorders>
-            <w:shd w:val="clear" w:color="auto" w:fill="auto"/>
-            <w:noWrap/>
-            <w:vAlign w:val="bottom"/>
-            <w:hideMark/>
-          </w:tcPr>
-          <w:p>
-            <w:pPr>
-              <w:spacing w:after="0" w:line="240" w:lineRule="auto"/>
-              <w:rPr>
-                <w:rFonts w:eastAsia="Times New Roman" w:cstheme="minorHAnsi"/>
-                <w:color w:val="000000"/>
-                <w:lang w:eastAsia="en-GB"/>
-              </w:rPr>
-            </w:pPr>
-            <w:r>
-              <w:rPr>
-                <w:rFonts w:eastAsia="Times New Roman" w:cstheme="minorHAnsi"/>
-                <w:color w:val="000000"/>
-                <w:lang w:eastAsia="en-GB"/>
-              </w:rPr>
-              <w:t> </w:t>
-            </w:r>
-          </w:p>
-        </w:tc>
-      </w:tr>
-    </w:tbl>
-    <w:p>
-      <w:pPr>
-        <w:rPr>
-          <w:rFonts w:cstheme="minorHAnsi"/>
-        </w:rPr>
-      </w:pPr>
-    </w:p>
-    <w:p>
-      <w:pPr>
         <w:rPr>
           <w:rFonts w:cstheme="minorHAnsi"/>
         </w:rPr>
@@ -8396,59 +8394,59 @@
           <w:rFonts w:asciiTheme="minorHAnsi" w:hAnsiTheme="minorHAnsi" w:cstheme="minorHAnsi"/>
         </w:rPr>
       </w:pPr>
-      <w:bookmarkStart w:id="5" w:name="_Toc69518738"/>
+      <w:bookmarkStart w:id="4" w:name="_Toc69518738"/>
       <w:r>
         <w:rPr>
           <w:rFonts w:asciiTheme="minorHAnsi" w:hAnsiTheme="minorHAnsi" w:cstheme="minorHAnsi"/>
         </w:rPr>
         <w:lastRenderedPageBreak/>
         <w:t>II. Software Design Document</w:t>
+      </w:r>
+      <w:bookmarkEnd w:id="4"/>
+    </w:p>
+    <w:p>
+      <w:pPr>
+        <w:pStyle w:val="Heading2"/>
+        <w:rPr>
+          <w:rFonts w:asciiTheme="minorHAnsi" w:hAnsiTheme="minorHAnsi" w:cstheme="minorHAnsi"/>
+        </w:rPr>
+      </w:pPr>
+      <w:bookmarkStart w:id="5" w:name="_Toc69518739"/>
+      <w:r>
+        <w:rPr>
+          <w:rFonts w:asciiTheme="minorHAnsi" w:hAnsiTheme="minorHAnsi" w:cstheme="minorHAnsi"/>
+        </w:rPr>
+        <w:t xml:space="preserve">1. </w:t>
+      </w:r>
+      <w:r>
+        <w:rPr>
+          <w:rFonts w:asciiTheme="minorHAnsi" w:hAnsiTheme="minorHAnsi" w:cstheme="minorHAnsi"/>
+        </w:rPr>
+        <w:t>Overall Description</w:t>
       </w:r>
       <w:bookmarkEnd w:id="5"/>
     </w:p>
     <w:p>
       <w:pPr>
-        <w:pStyle w:val="Heading2"/>
+        <w:pStyle w:val="Heading3"/>
         <w:rPr>
           <w:rFonts w:asciiTheme="minorHAnsi" w:hAnsiTheme="minorHAnsi" w:cstheme="minorHAnsi"/>
         </w:rPr>
       </w:pPr>
-      <w:bookmarkStart w:id="6" w:name="_Toc69518739"/>
+      <w:bookmarkStart w:id="6" w:name="_Toc273106535"/>
+      <w:bookmarkStart w:id="7" w:name="_Toc273106572"/>
+      <w:bookmarkStart w:id="8" w:name="_Toc35836988"/>
+      <w:bookmarkStart w:id="9" w:name="_Toc69518740"/>
       <w:r>
         <w:rPr>
           <w:rFonts w:asciiTheme="minorHAnsi" w:hAnsiTheme="minorHAnsi" w:cstheme="minorHAnsi"/>
         </w:rPr>
-        <w:t xml:space="preserve">1. </w:t>
-      </w:r>
-      <w:r>
-        <w:rPr>
-          <w:rFonts w:asciiTheme="minorHAnsi" w:hAnsiTheme="minorHAnsi" w:cstheme="minorHAnsi"/>
-        </w:rPr>
-        <w:t>Overall Description</w:t>
+        <w:t>1.1 Assumptions</w:t>
       </w:r>
       <w:bookmarkEnd w:id="6"/>
-    </w:p>
-    <w:p>
-      <w:pPr>
-        <w:pStyle w:val="Heading3"/>
-        <w:rPr>
-          <w:rFonts w:asciiTheme="minorHAnsi" w:hAnsiTheme="minorHAnsi" w:cstheme="minorHAnsi"/>
-        </w:rPr>
-      </w:pPr>
-      <w:bookmarkStart w:id="7" w:name="_Toc273106535"/>
-      <w:bookmarkStart w:id="8" w:name="_Toc273106572"/>
-      <w:bookmarkStart w:id="9" w:name="_Toc35836988"/>
-      <w:bookmarkStart w:id="10" w:name="_Toc69518740"/>
-      <w:r>
-        <w:rPr>
-          <w:rFonts w:asciiTheme="minorHAnsi" w:hAnsiTheme="minorHAnsi" w:cstheme="minorHAnsi"/>
-        </w:rPr>
-        <w:t>1.1 Assumptions</w:t>
-      </w:r>
       <w:bookmarkEnd w:id="7"/>
       <w:bookmarkEnd w:id="8"/>
       <w:bookmarkEnd w:id="9"/>
-      <w:bookmarkEnd w:id="10"/>
     </w:p>
     <w:p>
       <w:pPr>
@@ -8651,20 +8649,20 @@
           <w:rFonts w:asciiTheme="minorHAnsi" w:hAnsiTheme="minorHAnsi" w:cstheme="minorHAnsi"/>
         </w:rPr>
       </w:pPr>
-      <w:bookmarkStart w:id="11" w:name="_Toc273106536"/>
-      <w:bookmarkStart w:id="12" w:name="_Toc273106573"/>
-      <w:bookmarkStart w:id="13" w:name="_Toc35836989"/>
-      <w:bookmarkStart w:id="14" w:name="_Toc69518741"/>
+      <w:bookmarkStart w:id="10" w:name="_Toc273106536"/>
+      <w:bookmarkStart w:id="11" w:name="_Toc273106573"/>
+      <w:bookmarkStart w:id="12" w:name="_Toc35836989"/>
+      <w:bookmarkStart w:id="13" w:name="_Toc69518741"/>
       <w:r>
         <w:rPr>
           <w:rFonts w:asciiTheme="minorHAnsi" w:hAnsiTheme="minorHAnsi" w:cstheme="minorHAnsi"/>
         </w:rPr>
         <w:t>1.2 Design Constraints</w:t>
       </w:r>
+      <w:bookmarkEnd w:id="10"/>
       <w:bookmarkEnd w:id="11"/>
       <w:bookmarkEnd w:id="12"/>
       <w:bookmarkEnd w:id="13"/>
-      <w:bookmarkEnd w:id="14"/>
     </w:p>
     <w:p>
       <w:pPr>
@@ -8914,7 +8912,7 @@
           <w:rFonts w:asciiTheme="minorHAnsi" w:hAnsiTheme="minorHAnsi" w:cstheme="minorHAnsi"/>
         </w:rPr>
       </w:pPr>
-      <w:bookmarkStart w:id="15" w:name="_Toc69518742"/>
+      <w:bookmarkStart w:id="14" w:name="_Toc69518742"/>
       <w:r>
         <w:rPr>
           <w:rFonts w:asciiTheme="minorHAnsi" w:hAnsiTheme="minorHAnsi" w:cstheme="minorHAnsi"/>
@@ -8927,7 +8925,7 @@
         </w:rPr>
         <w:t>System Architecture Design</w:t>
       </w:r>
-      <w:bookmarkEnd w:id="15"/>
+      <w:bookmarkEnd w:id="14"/>
     </w:p>
     <w:p>
       <w:pPr>
@@ -8936,7 +8934,7 @@
           <w:rFonts w:asciiTheme="minorHAnsi" w:hAnsiTheme="minorHAnsi" w:cstheme="minorHAnsi"/>
         </w:rPr>
       </w:pPr>
-      <w:bookmarkStart w:id="16" w:name="_Toc69518743"/>
+      <w:bookmarkStart w:id="15" w:name="_Toc69518743"/>
       <w:r>
         <w:rPr>
           <w:rFonts w:asciiTheme="minorHAnsi" w:hAnsiTheme="minorHAnsi" w:cstheme="minorHAnsi"/>
@@ -8955,7 +8953,7 @@
         </w:rPr>
         <w:t>Overall Architecture</w:t>
       </w:r>
-      <w:bookmarkEnd w:id="16"/>
+      <w:bookmarkEnd w:id="15"/>
     </w:p>
     <w:p>
       <w:pPr>
@@ -9505,7 +9503,7 @@
           <w:szCs w:val="22"/>
         </w:rPr>
       </w:pPr>
-      <w:bookmarkStart w:id="17" w:name="_Toc69705408"/>
+      <w:bookmarkStart w:id="16" w:name="_Toc69705408"/>
       <w:r>
         <w:rPr>
           <w:sz w:val="22"/>
@@ -9556,13 +9554,13 @@
         </w:rPr>
         <w:t>. Overall Architecture Data Dictionary</w:t>
       </w:r>
-      <w:bookmarkEnd w:id="17"/>
+      <w:bookmarkEnd w:id="16"/>
     </w:p>
     <w:p>
       <w:pPr>
         <w:pStyle w:val="Heading3"/>
       </w:pPr>
-      <w:bookmarkStart w:id="18" w:name="_Toc69518744"/>
+      <w:bookmarkStart w:id="17" w:name="_Toc69518744"/>
       <w:r>
         <w:rPr>
           <w:rFonts w:asciiTheme="minorHAnsi" w:hAnsiTheme="minorHAnsi" w:cstheme="minorHAnsi"/>
@@ -9576,7 +9574,7 @@
         </w:rPr>
         <w:t xml:space="preserve"> </w:t>
       </w:r>
-      <w:bookmarkEnd w:id="18"/>
+      <w:bookmarkEnd w:id="17"/>
       <w:r>
         <w:rPr>
           <w:rFonts w:asciiTheme="minorHAnsi" w:hAnsiTheme="minorHAnsi" w:cstheme="minorHAnsi"/>
@@ -9646,7 +9644,7 @@
           <w:szCs w:val="22"/>
         </w:rPr>
       </w:pPr>
-      <w:bookmarkStart w:id="19" w:name="_Toc69705343"/>
+      <w:bookmarkStart w:id="18" w:name="_Toc69705343"/>
       <w:r>
         <w:rPr>
           <w:rFonts w:cstheme="minorHAnsi"/>
@@ -9703,7 +9701,7 @@
         </w:rPr>
         <w:t>. System Architecture</w:t>
       </w:r>
-      <w:bookmarkEnd w:id="19"/>
+      <w:bookmarkEnd w:id="18"/>
     </w:p>
     <w:p/>
     <w:p>
@@ -9793,7 +9791,7 @@
           <w:szCs w:val="22"/>
         </w:rPr>
       </w:pPr>
-      <w:bookmarkStart w:id="20" w:name="_Toc69705344"/>
+      <w:bookmarkStart w:id="19" w:name="_Toc69705344"/>
       <w:r>
         <w:rPr>
           <w:rFonts w:cstheme="minorHAnsi"/>
@@ -9864,7 +9862,7 @@
         </w:rPr>
         <w:t xml:space="preserve"> Package Diagram</w:t>
       </w:r>
-      <w:bookmarkEnd w:id="20"/>
+      <w:bookmarkEnd w:id="19"/>
     </w:p>
     <w:p>
       <w:pPr>
@@ -11628,7 +11626,7 @@
           <w:szCs w:val="22"/>
         </w:rPr>
       </w:pPr>
-      <w:bookmarkStart w:id="21" w:name="_Toc69705409"/>
+      <w:bookmarkStart w:id="20" w:name="_Toc69705409"/>
       <w:r>
         <w:rPr>
           <w:sz w:val="22"/>
@@ -11679,7 +11677,7 @@
         </w:rPr>
         <w:t>. Package Diagram Specifications</w:t>
       </w:r>
-      <w:bookmarkEnd w:id="21"/>
+      <w:bookmarkEnd w:id="20"/>
     </w:p>
     <w:p>
       <w:pPr>
@@ -11695,7 +11693,7 @@
           <w:rFonts w:asciiTheme="minorHAnsi" w:hAnsiTheme="minorHAnsi" w:cstheme="minorHAnsi"/>
         </w:rPr>
       </w:pPr>
-      <w:bookmarkStart w:id="22" w:name="_Toc69518745"/>
+      <w:bookmarkStart w:id="21" w:name="_Toc69518745"/>
       <w:r>
         <w:rPr>
           <w:rFonts w:asciiTheme="minorHAnsi" w:hAnsiTheme="minorHAnsi" w:cstheme="minorHAnsi"/>
@@ -11708,7 +11706,7 @@
         </w:rPr>
         <w:t>System Detailed Design</w:t>
       </w:r>
-      <w:bookmarkEnd w:id="22"/>
+      <w:bookmarkEnd w:id="21"/>
     </w:p>
     <w:p>
       <w:pPr>
@@ -11717,7 +11715,7 @@
           <w:rFonts w:asciiTheme="minorHAnsi" w:hAnsiTheme="minorHAnsi" w:cstheme="minorHAnsi"/>
         </w:rPr>
       </w:pPr>
-      <w:bookmarkStart w:id="23" w:name="_Toc69518746"/>
+      <w:bookmarkStart w:id="22" w:name="_Toc69518746"/>
       <w:r>
         <w:rPr>
           <w:rFonts w:asciiTheme="minorHAnsi" w:hAnsiTheme="minorHAnsi" w:cstheme="minorHAnsi"/>
@@ -11730,7 +11728,7 @@
         </w:rPr>
         <w:t>Class Diagram</w:t>
       </w:r>
-      <w:bookmarkEnd w:id="23"/>
+      <w:bookmarkEnd w:id="22"/>
     </w:p>
     <w:p>
       <w:pPr>
@@ -11794,7 +11792,7 @@
           <w:szCs w:val="22"/>
         </w:rPr>
       </w:pPr>
-      <w:bookmarkStart w:id="24" w:name="_Toc69705345"/>
+      <w:bookmarkStart w:id="23" w:name="_Toc69705345"/>
       <w:r>
         <w:rPr>
           <w:sz w:val="22"/>
@@ -11845,7 +11843,7 @@
         </w:rPr>
         <w:t>. Class Diagram</w:t>
       </w:r>
-      <w:bookmarkEnd w:id="24"/>
+      <w:bookmarkEnd w:id="23"/>
     </w:p>
     <w:p>
       <w:pPr>
@@ -11863,7 +11861,7 @@
           <w:rFonts w:asciiTheme="minorHAnsi" w:hAnsiTheme="minorHAnsi" w:cstheme="minorHAnsi"/>
         </w:rPr>
       </w:pPr>
-      <w:bookmarkStart w:id="25" w:name="_Toc69518747"/>
+      <w:bookmarkStart w:id="24" w:name="_Toc69518747"/>
       <w:r>
         <w:rPr>
           <w:rFonts w:asciiTheme="minorHAnsi" w:hAnsiTheme="minorHAnsi" w:cstheme="minorHAnsi"/>
@@ -11883,7 +11881,7 @@
         </w:rPr>
         <w:t>(s)</w:t>
       </w:r>
-      <w:bookmarkEnd w:id="25"/>
+      <w:bookmarkEnd w:id="24"/>
     </w:p>
     <w:p>
       <w:pPr>
@@ -11961,7 +11959,7 @@
           <w:szCs w:val="22"/>
         </w:rPr>
       </w:pPr>
-      <w:bookmarkStart w:id="26" w:name="_Toc69705346"/>
+      <w:bookmarkStart w:id="25" w:name="_Toc69705346"/>
       <w:r>
         <w:rPr>
           <w:sz w:val="22"/>
@@ -12012,7 +12010,7 @@
         </w:rPr>
         <w:t>. Assign Salesmen to Target schools</w:t>
       </w:r>
-      <w:bookmarkEnd w:id="26"/>
+      <w:bookmarkEnd w:id="25"/>
     </w:p>
     <w:p>
       <w:pPr>
@@ -12091,7 +12089,7 @@
           <w:szCs w:val="22"/>
         </w:rPr>
       </w:pPr>
-      <w:bookmarkStart w:id="27" w:name="_Toc69705347"/>
+      <w:bookmarkStart w:id="26" w:name="_Toc69705347"/>
       <w:r>
         <w:rPr>
           <w:sz w:val="22"/>
@@ -12142,7 +12140,7 @@
         </w:rPr>
         <w:t>. Create contract</w:t>
       </w:r>
-      <w:bookmarkEnd w:id="27"/>
+      <w:bookmarkEnd w:id="26"/>
     </w:p>
     <w:p>
       <w:pPr>
@@ -12221,7 +12219,7 @@
           <w:szCs w:val="22"/>
         </w:rPr>
       </w:pPr>
-      <w:bookmarkStart w:id="28" w:name="_Toc69705348"/>
+      <w:bookmarkStart w:id="27" w:name="_Toc69705348"/>
       <w:r>
         <w:rPr>
           <w:sz w:val="22"/>
@@ -12272,7 +12270,7 @@
         </w:rPr>
         <w:t>. Create new accounts</w:t>
       </w:r>
-      <w:bookmarkEnd w:id="28"/>
+      <w:bookmarkEnd w:id="27"/>
     </w:p>
     <w:p>
       <w:pPr>
@@ -12348,7 +12346,7 @@
           <w:szCs w:val="22"/>
         </w:rPr>
       </w:pPr>
-      <w:bookmarkStart w:id="29" w:name="_Toc69705349"/>
+      <w:bookmarkStart w:id="28" w:name="_Toc69705349"/>
       <w:r>
         <w:rPr>
           <w:sz w:val="22"/>
@@ -12399,7 +12397,7 @@
         </w:rPr>
         <w:t>. Edit school’s information</w:t>
       </w:r>
-      <w:bookmarkEnd w:id="29"/>
+      <w:bookmarkEnd w:id="28"/>
     </w:p>
     <w:p>
       <w:pPr>
@@ -12478,7 +12476,7 @@
           <w:szCs w:val="22"/>
         </w:rPr>
       </w:pPr>
-      <w:bookmarkStart w:id="30" w:name="_Toc69705350"/>
+      <w:bookmarkStart w:id="29" w:name="_Toc69705350"/>
       <w:r>
         <w:rPr>
           <w:sz w:val="22"/>
@@ -12529,7 +12527,7 @@
         </w:rPr>
         <w:t>. Remove personal activities</w:t>
       </w:r>
-      <w:bookmarkEnd w:id="30"/>
+      <w:bookmarkEnd w:id="29"/>
     </w:p>
     <w:p>
       <w:pPr>
@@ -12605,7 +12603,7 @@
           <w:szCs w:val="22"/>
         </w:rPr>
       </w:pPr>
-      <w:bookmarkStart w:id="31" w:name="_Toc69705351"/>
+      <w:bookmarkStart w:id="30" w:name="_Toc69705351"/>
       <w:r>
         <w:rPr>
           <w:sz w:val="22"/>
@@ -12656,7 +12654,7 @@
         </w:rPr>
         <w:t>. View target school details</w:t>
       </w:r>
-      <w:bookmarkEnd w:id="31"/>
+      <w:bookmarkEnd w:id="30"/>
     </w:p>
     <w:p>
       <w:pPr>
@@ -12672,7 +12670,7 @@
           <w:rFonts w:asciiTheme="minorHAnsi" w:hAnsiTheme="minorHAnsi" w:cstheme="minorHAnsi"/>
         </w:rPr>
       </w:pPr>
-      <w:bookmarkStart w:id="32" w:name="_Toc69518748"/>
+      <w:bookmarkStart w:id="31" w:name="_Toc69518748"/>
       <w:r>
         <w:rPr>
           <w:rFonts w:asciiTheme="minorHAnsi" w:hAnsiTheme="minorHAnsi" w:cstheme="minorHAnsi"/>
@@ -12697,7 +12695,7 @@
         </w:rPr>
         <w:t xml:space="preserve"> Activity Diagram(s)</w:t>
       </w:r>
-      <w:bookmarkEnd w:id="32"/>
+      <w:bookmarkEnd w:id="31"/>
     </w:p>
     <w:p>
       <w:pPr>
@@ -12796,7 +12794,7 @@
           <w:szCs w:val="22"/>
         </w:rPr>
       </w:pPr>
-      <w:bookmarkStart w:id="33" w:name="_Toc69705352"/>
+      <w:bookmarkStart w:id="32" w:name="_Toc69705352"/>
       <w:r>
         <w:rPr>
           <w:sz w:val="22"/>
@@ -12847,7 +12845,7 @@
         </w:rPr>
         <w:t>. Create target schools</w:t>
       </w:r>
-      <w:bookmarkEnd w:id="33"/>
+      <w:bookmarkEnd w:id="32"/>
     </w:p>
     <w:p>
       <w:pPr>
@@ -12946,7 +12944,7 @@
           <w:szCs w:val="22"/>
         </w:rPr>
       </w:pPr>
-      <w:bookmarkStart w:id="34" w:name="_Toc69705353"/>
+      <w:bookmarkStart w:id="33" w:name="_Toc69705353"/>
       <w:r>
         <w:rPr>
           <w:sz w:val="22"/>
@@ -13005,7 +13003,7 @@
         </w:rPr>
         <w:t xml:space="preserve"> to target schools</w:t>
       </w:r>
-      <w:bookmarkEnd w:id="34"/>
+      <w:bookmarkEnd w:id="33"/>
     </w:p>
     <w:p>
       <w:pPr>
@@ -13098,7 +13096,7 @@
           <w:szCs w:val="22"/>
         </w:rPr>
       </w:pPr>
-      <w:bookmarkStart w:id="35" w:name="_Toc69705354"/>
+      <w:bookmarkStart w:id="34" w:name="_Toc69705354"/>
       <w:r>
         <w:rPr>
           <w:sz w:val="22"/>
@@ -13149,7 +13147,7 @@
         </w:rPr>
         <w:t>. Update target school's details</w:t>
       </w:r>
-      <w:bookmarkEnd w:id="35"/>
+      <w:bookmarkEnd w:id="34"/>
     </w:p>
     <w:p>
       <w:pPr>
@@ -13243,7 +13241,7 @@
           <w:szCs w:val="22"/>
         </w:rPr>
       </w:pPr>
-      <w:bookmarkStart w:id="36" w:name="_Toc69705355"/>
+      <w:bookmarkStart w:id="35" w:name="_Toc69705355"/>
       <w:r>
         <w:rPr>
           <w:sz w:val="22"/>
@@ -13294,7 +13292,7 @@
         </w:rPr>
         <w:t>. Remove a target school</w:t>
       </w:r>
-      <w:bookmarkEnd w:id="36"/>
+      <w:bookmarkEnd w:id="35"/>
     </w:p>
     <w:p>
       <w:pPr>
@@ -13310,7 +13308,7 @@
           <w:rFonts w:cstheme="minorHAnsi"/>
         </w:rPr>
       </w:pPr>
-      <w:bookmarkStart w:id="37" w:name="_Hlk69086723"/>
+      <w:bookmarkStart w:id="36" w:name="_Hlk69086723"/>
       <w:r>
         <w:rPr>
           <w:rFonts w:cstheme="minorHAnsi"/>
@@ -13318,7 +13316,7 @@
         <w:t>Summary: This diagram shows the process by which the sales manager or salesman create a report.</w:t>
       </w:r>
     </w:p>
-    <w:bookmarkEnd w:id="37"/>
+    <w:bookmarkEnd w:id="36"/>
     <w:p>
       <w:pPr>
         <w:keepNext/>
@@ -13383,7 +13381,7 @@
           <w:szCs w:val="22"/>
         </w:rPr>
       </w:pPr>
-      <w:bookmarkStart w:id="38" w:name="_Toc69705356"/>
+      <w:bookmarkStart w:id="37" w:name="_Toc69705356"/>
       <w:r>
         <w:rPr>
           <w:sz w:val="22"/>
@@ -13434,7 +13432,7 @@
         </w:rPr>
         <w:t>. Create reports</w:t>
       </w:r>
-      <w:bookmarkEnd w:id="38"/>
+      <w:bookmarkEnd w:id="37"/>
     </w:p>
     <w:p>
       <w:pPr>
@@ -13522,7 +13520,7 @@
           <w:szCs w:val="22"/>
         </w:rPr>
       </w:pPr>
-      <w:bookmarkStart w:id="39" w:name="_Toc69705357"/>
+      <w:bookmarkStart w:id="38" w:name="_Toc69705357"/>
       <w:r>
         <w:rPr>
           <w:sz w:val="22"/>
@@ -13573,7 +13571,7 @@
         </w:rPr>
         <w:t>. Update report</w:t>
       </w:r>
-      <w:bookmarkEnd w:id="39"/>
+      <w:bookmarkEnd w:id="38"/>
     </w:p>
     <w:p>
       <w:pPr>
@@ -13589,7 +13587,7 @@
           <w:rFonts w:asciiTheme="minorHAnsi" w:hAnsiTheme="minorHAnsi" w:cstheme="minorHAnsi"/>
         </w:rPr>
       </w:pPr>
-      <w:bookmarkStart w:id="40" w:name="_Toc69518749"/>
+      <w:bookmarkStart w:id="39" w:name="_Toc69518749"/>
       <w:r>
         <w:rPr>
           <w:rFonts w:asciiTheme="minorHAnsi" w:hAnsiTheme="minorHAnsi" w:cstheme="minorHAnsi"/>
@@ -13597,7 +13595,7 @@
         <w:lastRenderedPageBreak/>
         <w:t>4. Class Specifications</w:t>
       </w:r>
-      <w:bookmarkEnd w:id="40"/>
+      <w:bookmarkEnd w:id="39"/>
     </w:p>
     <w:p>
       <w:pPr>
@@ -13607,7 +13605,7 @@
           <w:lang w:eastAsia="ja-JP"/>
         </w:rPr>
       </w:pPr>
-      <w:bookmarkStart w:id="41" w:name="_Toc69518750"/>
+      <w:bookmarkStart w:id="40" w:name="_Toc69518750"/>
       <w:r>
         <w:rPr>
           <w:rFonts w:asciiTheme="minorHAnsi" w:hAnsiTheme="minorHAnsi" w:cstheme="minorHAnsi"/>
@@ -13622,7 +13620,7 @@
         </w:rPr>
         <w:t>User</w:t>
       </w:r>
-      <w:bookmarkEnd w:id="41"/>
+      <w:bookmarkEnd w:id="40"/>
     </w:p>
     <w:tbl>
       <w:tblPr>
@@ -15306,7 +15304,7 @@
           <w:szCs w:val="22"/>
         </w:rPr>
       </w:pPr>
-      <w:bookmarkStart w:id="42" w:name="_Toc69705410"/>
+      <w:bookmarkStart w:id="41" w:name="_Toc69705410"/>
       <w:r>
         <w:rPr>
           <w:sz w:val="22"/>
@@ -15357,7 +15355,7 @@
         </w:rPr>
         <w:t>. Class User Specification - Attributes</w:t>
       </w:r>
-      <w:bookmarkEnd w:id="42"/>
+      <w:bookmarkEnd w:id="41"/>
     </w:p>
     <w:tbl>
       <w:tblPr>
@@ -15819,7 +15817,7 @@
           <w:szCs w:val="22"/>
         </w:rPr>
       </w:pPr>
-      <w:bookmarkStart w:id="43" w:name="_Toc69705411"/>
+      <w:bookmarkStart w:id="42" w:name="_Toc69705411"/>
       <w:r>
         <w:rPr>
           <w:sz w:val="22"/>
@@ -15870,7 +15868,7 @@
         </w:rPr>
         <w:t>. Class User Specification - Methods</w:t>
       </w:r>
-      <w:bookmarkEnd w:id="43"/>
+      <w:bookmarkEnd w:id="42"/>
     </w:p>
     <w:p>
       <w:pPr>
@@ -15882,7 +15880,7 @@
           <w:rFonts w:asciiTheme="minorHAnsi" w:hAnsiTheme="minorHAnsi" w:cstheme="minorHAnsi"/>
         </w:rPr>
       </w:pPr>
-      <w:bookmarkStart w:id="44" w:name="_Toc69518751"/>
+      <w:bookmarkStart w:id="43" w:name="_Toc69518751"/>
       <w:r>
         <w:rPr>
           <w:rFonts w:asciiTheme="minorHAnsi" w:hAnsiTheme="minorHAnsi" w:cstheme="minorHAnsi"/>
@@ -15901,7 +15899,7 @@
         </w:rPr>
         <w:t>Activity</w:t>
       </w:r>
-      <w:bookmarkEnd w:id="44"/>
+      <w:bookmarkEnd w:id="43"/>
       <w:r>
         <w:rPr>
           <w:rFonts w:asciiTheme="minorHAnsi" w:hAnsiTheme="minorHAnsi" w:cstheme="minorHAnsi"/>
@@ -17851,7 +17849,7 @@
           <w:lang w:eastAsia="ja-JP"/>
         </w:rPr>
       </w:pPr>
-      <w:bookmarkStart w:id="45" w:name="_Toc69705412"/>
+      <w:bookmarkStart w:id="44" w:name="_Toc69705412"/>
       <w:r>
         <w:rPr>
           <w:sz w:val="22"/>
@@ -17902,7 +17900,7 @@
         </w:rPr>
         <w:t>. Class PersonalActivity Specification - Attributes</w:t>
       </w:r>
-      <w:bookmarkEnd w:id="45"/>
+      <w:bookmarkEnd w:id="44"/>
     </w:p>
     <w:tbl>
       <w:tblPr>
@@ -18362,7 +18360,7 @@
           <w:lang w:eastAsia="ja-JP"/>
         </w:rPr>
       </w:pPr>
-      <w:bookmarkStart w:id="46" w:name="_Toc69705413"/>
+      <w:bookmarkStart w:id="45" w:name="_Toc69705413"/>
       <w:r>
         <w:rPr>
           <w:sz w:val="22"/>
@@ -18413,7 +18411,7 @@
         </w:rPr>
         <w:t>. Class PersonalActivity Specification - Methods</w:t>
       </w:r>
-      <w:bookmarkEnd w:id="46"/>
+      <w:bookmarkEnd w:id="45"/>
     </w:p>
     <w:p>
       <w:pPr>
@@ -18422,7 +18420,7 @@
           <w:rFonts w:asciiTheme="minorHAnsi" w:hAnsiTheme="minorHAnsi" w:cstheme="minorHAnsi"/>
         </w:rPr>
       </w:pPr>
-      <w:bookmarkStart w:id="47" w:name="_Toc69518752"/>
+      <w:bookmarkStart w:id="46" w:name="_Toc69518752"/>
       <w:r>
         <w:rPr>
           <w:rFonts w:asciiTheme="minorHAnsi" w:hAnsiTheme="minorHAnsi" w:cstheme="minorHAnsi"/>
@@ -18435,7 +18433,7 @@
         </w:rPr>
         <w:t xml:space="preserve"> Role</w:t>
       </w:r>
-      <w:bookmarkEnd w:id="47"/>
+      <w:bookmarkEnd w:id="46"/>
     </w:p>
     <w:tbl>
       <w:tblPr>
@@ -18903,7 +18901,7 @@
           <w:szCs w:val="22"/>
         </w:rPr>
       </w:pPr>
-      <w:bookmarkStart w:id="48" w:name="_Toc69705414"/>
+      <w:bookmarkStart w:id="47" w:name="_Toc69705414"/>
       <w:r>
         <w:rPr>
           <w:sz w:val="22"/>
@@ -18954,7 +18952,7 @@
         </w:rPr>
         <w:t>. Class Role Specification - Attributes</w:t>
       </w:r>
-      <w:bookmarkEnd w:id="48"/>
+      <w:bookmarkEnd w:id="47"/>
     </w:p>
     <w:tbl>
       <w:tblPr>
@@ -19430,7 +19428,7 @@
           <w:szCs w:val="22"/>
         </w:rPr>
       </w:pPr>
-      <w:bookmarkStart w:id="49" w:name="_Toc69705415"/>
+      <w:bookmarkStart w:id="48" w:name="_Toc69705415"/>
       <w:r>
         <w:rPr>
           <w:sz w:val="22"/>
@@ -19481,7 +19479,7 @@
         </w:rPr>
         <w:t>. Class Role Specification - Methods</w:t>
       </w:r>
-      <w:bookmarkEnd w:id="49"/>
+      <w:bookmarkEnd w:id="48"/>
     </w:p>
     <w:p>
       <w:pPr>
@@ -19490,14 +19488,14 @@
           <w:rFonts w:asciiTheme="minorHAnsi" w:hAnsiTheme="minorHAnsi" w:cstheme="minorHAnsi"/>
         </w:rPr>
       </w:pPr>
-      <w:bookmarkStart w:id="50" w:name="_Toc69518753"/>
+      <w:bookmarkStart w:id="49" w:name="_Toc69518753"/>
       <w:r>
         <w:rPr>
           <w:rFonts w:asciiTheme="minorHAnsi" w:hAnsiTheme="minorHAnsi" w:cstheme="minorHAnsi"/>
         </w:rPr>
         <w:t>4.4 Auditable</w:t>
       </w:r>
-      <w:bookmarkEnd w:id="50"/>
+      <w:bookmarkEnd w:id="49"/>
     </w:p>
     <w:tbl>
       <w:tblPr>
@@ -20258,7 +20256,7 @@
           <w:szCs w:val="22"/>
         </w:rPr>
       </w:pPr>
-      <w:bookmarkStart w:id="51" w:name="_Toc69705416"/>
+      <w:bookmarkStart w:id="50" w:name="_Toc69705416"/>
       <w:r>
         <w:rPr>
           <w:sz w:val="22"/>
@@ -20309,7 +20307,7 @@
         </w:rPr>
         <w:t>. Class Auditable Specification - Attributes</w:t>
       </w:r>
-      <w:bookmarkEnd w:id="51"/>
+      <w:bookmarkEnd w:id="50"/>
     </w:p>
     <w:tbl>
       <w:tblPr>
@@ -20768,7 +20766,7 @@
           <w:szCs w:val="22"/>
         </w:rPr>
       </w:pPr>
-      <w:bookmarkStart w:id="52" w:name="_Toc69705417"/>
+      <w:bookmarkStart w:id="51" w:name="_Toc69705417"/>
       <w:r>
         <w:rPr>
           <w:sz w:val="22"/>
@@ -20819,7 +20817,7 @@
         </w:rPr>
         <w:t>. Class Auditable Specification - Methods</w:t>
       </w:r>
-      <w:bookmarkEnd w:id="52"/>
+      <w:bookmarkEnd w:id="51"/>
     </w:p>
     <w:p>
       <w:pPr>
@@ -20828,7 +20826,7 @@
           <w:rFonts w:asciiTheme="minorHAnsi" w:hAnsiTheme="minorHAnsi" w:cstheme="minorHAnsi"/>
         </w:rPr>
       </w:pPr>
-      <w:bookmarkStart w:id="53" w:name="_Toc69518754"/>
+      <w:bookmarkStart w:id="52" w:name="_Toc69518754"/>
       <w:r>
         <w:rPr>
           <w:rFonts w:asciiTheme="minorHAnsi" w:hAnsiTheme="minorHAnsi" w:cstheme="minorHAnsi"/>
@@ -20841,7 +20839,7 @@
         </w:rPr>
         <w:t>School</w:t>
       </w:r>
-      <w:bookmarkEnd w:id="53"/>
+      <w:bookmarkEnd w:id="52"/>
     </w:p>
     <w:tbl>
       <w:tblPr>
@@ -21528,7 +21526,7 @@
           <w:szCs w:val="22"/>
         </w:rPr>
       </w:pPr>
-      <w:bookmarkStart w:id="54" w:name="_Toc69705418"/>
+      <w:bookmarkStart w:id="53" w:name="_Toc69705418"/>
       <w:r>
         <w:rPr>
           <w:sz w:val="22"/>
@@ -21579,7 +21577,7 @@
         </w:rPr>
         <w:t>. Class TargetSchool Specification - Attributes</w:t>
       </w:r>
-      <w:bookmarkEnd w:id="54"/>
+      <w:bookmarkEnd w:id="53"/>
     </w:p>
     <w:tbl>
       <w:tblPr>
@@ -22079,7 +22077,7 @@
           <w:szCs w:val="22"/>
         </w:rPr>
       </w:pPr>
-      <w:bookmarkStart w:id="55" w:name="_Toc69705419"/>
+      <w:bookmarkStart w:id="54" w:name="_Toc69705419"/>
       <w:r>
         <w:rPr>
           <w:sz w:val="22"/>
@@ -22130,7 +22128,7 @@
         </w:rPr>
         <w:t>. Class TargetSchool Specification - Methods</w:t>
       </w:r>
-      <w:bookmarkEnd w:id="55"/>
+      <w:bookmarkEnd w:id="54"/>
     </w:p>
     <w:p>
       <w:pPr>
@@ -22139,7 +22137,7 @@
           <w:rFonts w:asciiTheme="minorHAnsi" w:hAnsiTheme="minorHAnsi" w:cstheme="minorHAnsi"/>
         </w:rPr>
       </w:pPr>
-      <w:bookmarkStart w:id="56" w:name="_Toc69518755"/>
+      <w:bookmarkStart w:id="55" w:name="_Toc69518755"/>
       <w:r>
         <w:rPr>
           <w:rFonts w:asciiTheme="minorHAnsi" w:hAnsiTheme="minorHAnsi" w:cstheme="minorHAnsi"/>
@@ -22152,7 +22150,7 @@
         </w:rPr>
         <w:t xml:space="preserve"> Report</w:t>
       </w:r>
-      <w:bookmarkEnd w:id="56"/>
+      <w:bookmarkEnd w:id="55"/>
     </w:p>
     <w:tbl>
       <w:tblPr>
@@ -23363,7 +23361,7 @@
           <w:szCs w:val="22"/>
         </w:rPr>
       </w:pPr>
-      <w:bookmarkStart w:id="57" w:name="_Toc69705420"/>
+      <w:bookmarkStart w:id="56" w:name="_Toc69705420"/>
       <w:r>
         <w:rPr>
           <w:sz w:val="22"/>
@@ -23414,7 +23412,7 @@
         </w:rPr>
         <w:t>. Class Report Specification - Attributes</w:t>
       </w:r>
-      <w:bookmarkEnd w:id="57"/>
+      <w:bookmarkEnd w:id="56"/>
     </w:p>
     <w:tbl>
       <w:tblPr>
@@ -23873,7 +23871,7 @@
           <w:szCs w:val="22"/>
         </w:rPr>
       </w:pPr>
-      <w:bookmarkStart w:id="58" w:name="_Toc69705421"/>
+      <w:bookmarkStart w:id="57" w:name="_Toc69705421"/>
       <w:r>
         <w:rPr>
           <w:sz w:val="22"/>
@@ -23924,7 +23922,7 @@
         </w:rPr>
         <w:t>. Class Report Specification - Methods</w:t>
       </w:r>
-      <w:bookmarkEnd w:id="58"/>
+      <w:bookmarkEnd w:id="57"/>
     </w:p>
     <w:p>
       <w:pPr>
@@ -23933,7 +23931,7 @@
           <w:rFonts w:asciiTheme="minorHAnsi" w:hAnsiTheme="minorHAnsi" w:cstheme="minorHAnsi"/>
         </w:rPr>
       </w:pPr>
-      <w:bookmarkStart w:id="59" w:name="_Toc69518756"/>
+      <w:bookmarkStart w:id="58" w:name="_Toc69518756"/>
       <w:r>
         <w:rPr>
           <w:rFonts w:asciiTheme="minorHAnsi" w:hAnsiTheme="minorHAnsi" w:cstheme="minorHAnsi"/>
@@ -23946,7 +23944,7 @@
         </w:rPr>
         <w:t xml:space="preserve"> School</w:t>
       </w:r>
-      <w:bookmarkEnd w:id="59"/>
+      <w:bookmarkEnd w:id="58"/>
     </w:p>
     <w:tbl>
       <w:tblPr>
@@ -25756,7 +25754,7 @@
           <w:szCs w:val="22"/>
         </w:rPr>
       </w:pPr>
-      <w:bookmarkStart w:id="60" w:name="_Toc69705422"/>
+      <w:bookmarkStart w:id="59" w:name="_Toc69705422"/>
       <w:r>
         <w:rPr>
           <w:sz w:val="22"/>
@@ -25807,7 +25805,7 @@
         </w:rPr>
         <w:t>. Class School Specification - Attributes</w:t>
       </w:r>
-      <w:bookmarkEnd w:id="60"/>
+      <w:bookmarkEnd w:id="59"/>
     </w:p>
     <w:tbl>
       <w:tblPr>
@@ -26270,7 +26268,7 @@
           <w:szCs w:val="22"/>
         </w:rPr>
       </w:pPr>
-      <w:bookmarkStart w:id="61" w:name="_Toc69705423"/>
+      <w:bookmarkStart w:id="60" w:name="_Toc69705423"/>
       <w:r>
         <w:rPr>
           <w:sz w:val="22"/>
@@ -26321,7 +26319,7 @@
         </w:rPr>
         <w:t>. Class School Specification - Methods</w:t>
       </w:r>
-      <w:bookmarkEnd w:id="61"/>
+      <w:bookmarkEnd w:id="60"/>
     </w:p>
     <w:p>
       <w:pPr>
@@ -26330,7 +26328,7 @@
           <w:rFonts w:asciiTheme="minorHAnsi" w:hAnsiTheme="minorHAnsi" w:cstheme="minorHAnsi"/>
         </w:rPr>
       </w:pPr>
-      <w:bookmarkStart w:id="62" w:name="_Toc69518757"/>
+      <w:bookmarkStart w:id="61" w:name="_Toc69518757"/>
       <w:r>
         <w:rPr>
           <w:rFonts w:asciiTheme="minorHAnsi" w:hAnsiTheme="minorHAnsi" w:cstheme="minorHAnsi"/>
@@ -26349,7 +26347,7 @@
         </w:rPr>
         <w:t xml:space="preserve"> District</w:t>
       </w:r>
-      <w:bookmarkEnd w:id="62"/>
+      <w:bookmarkEnd w:id="61"/>
     </w:p>
     <w:tbl>
       <w:tblPr>
@@ -26796,7 +26794,7 @@
           <w:szCs w:val="22"/>
         </w:rPr>
       </w:pPr>
-      <w:bookmarkStart w:id="63" w:name="_Toc69705424"/>
+      <w:bookmarkStart w:id="62" w:name="_Toc69705424"/>
       <w:r>
         <w:rPr>
           <w:sz w:val="22"/>
@@ -26847,7 +26845,7 @@
         </w:rPr>
         <w:t>. Class District Specification - Attributes</w:t>
       </w:r>
-      <w:bookmarkEnd w:id="63"/>
+      <w:bookmarkEnd w:id="62"/>
     </w:p>
     <w:tbl>
       <w:tblPr>
@@ -27306,7 +27304,7 @@
           <w:szCs w:val="22"/>
         </w:rPr>
       </w:pPr>
-      <w:bookmarkStart w:id="64" w:name="_Toc69705425"/>
+      <w:bookmarkStart w:id="63" w:name="_Toc69705425"/>
       <w:r>
         <w:rPr>
           <w:sz w:val="22"/>
@@ -27357,7 +27355,7 @@
         </w:rPr>
         <w:t>. Class District Specification - Methods</w:t>
       </w:r>
-      <w:bookmarkEnd w:id="64"/>
+      <w:bookmarkEnd w:id="63"/>
     </w:p>
     <w:p>
       <w:pPr>
@@ -27366,7 +27364,7 @@
           <w:rFonts w:asciiTheme="minorHAnsi" w:hAnsiTheme="minorHAnsi" w:cstheme="minorHAnsi"/>
         </w:rPr>
       </w:pPr>
-      <w:bookmarkStart w:id="65" w:name="_Toc69518758"/>
+      <w:bookmarkStart w:id="64" w:name="_Toc69518758"/>
       <w:r>
         <w:rPr>
           <w:rFonts w:asciiTheme="minorHAnsi" w:hAnsiTheme="minorHAnsi" w:cstheme="minorHAnsi"/>
@@ -27379,7 +27377,7 @@
         </w:rPr>
         <w:t xml:space="preserve"> SchoolStatus</w:t>
       </w:r>
-      <w:bookmarkEnd w:id="65"/>
+      <w:bookmarkEnd w:id="64"/>
     </w:p>
     <w:tbl>
       <w:tblPr>
@@ -27826,7 +27824,7 @@
           <w:szCs w:val="22"/>
         </w:rPr>
       </w:pPr>
-      <w:bookmarkStart w:id="66" w:name="_Toc69705426"/>
+      <w:bookmarkStart w:id="65" w:name="_Toc69705426"/>
       <w:r>
         <w:rPr>
           <w:sz w:val="22"/>
@@ -27877,7 +27875,7 @@
         </w:rPr>
         <w:t>. Class SchoolStatus Specification - Attributes</w:t>
       </w:r>
-      <w:bookmarkEnd w:id="66"/>
+      <w:bookmarkEnd w:id="65"/>
     </w:p>
     <w:tbl>
       <w:tblPr>
@@ -28336,7 +28334,7 @@
           <w:szCs w:val="22"/>
         </w:rPr>
       </w:pPr>
-      <w:bookmarkStart w:id="67" w:name="_Toc69705427"/>
+      <w:bookmarkStart w:id="66" w:name="_Toc69705427"/>
       <w:r>
         <w:rPr>
           <w:sz w:val="22"/>
@@ -28387,7 +28385,7 @@
         </w:rPr>
         <w:t>. Class SchoolStatus Specification - Methods</w:t>
       </w:r>
-      <w:bookmarkEnd w:id="67"/>
+      <w:bookmarkEnd w:id="66"/>
     </w:p>
     <w:p>
       <w:pPr>
@@ -28396,7 +28394,7 @@
           <w:rFonts w:asciiTheme="minorHAnsi" w:hAnsiTheme="minorHAnsi" w:cstheme="minorHAnsi"/>
         </w:rPr>
       </w:pPr>
-      <w:bookmarkStart w:id="68" w:name="_Toc69518759"/>
+      <w:bookmarkStart w:id="67" w:name="_Toc69518759"/>
       <w:r>
         <w:rPr>
           <w:rFonts w:asciiTheme="minorHAnsi" w:hAnsiTheme="minorHAnsi" w:cstheme="minorHAnsi"/>
@@ -28409,7 +28407,7 @@
         </w:rPr>
         <w:t xml:space="preserve"> TargetSchoolPurpose</w:t>
       </w:r>
-      <w:bookmarkEnd w:id="68"/>
+      <w:bookmarkEnd w:id="67"/>
     </w:p>
     <w:tbl>
       <w:tblPr>
@@ -28843,7 +28841,7 @@
           <w:szCs w:val="22"/>
         </w:rPr>
       </w:pPr>
-      <w:bookmarkStart w:id="69" w:name="_Toc69705428"/>
+      <w:bookmarkStart w:id="68" w:name="_Toc69705428"/>
       <w:r>
         <w:rPr>
           <w:sz w:val="22"/>
@@ -28894,7 +28892,7 @@
         </w:rPr>
         <w:t>. Class TargetSchoolPurpose Specification - Attributes</w:t>
       </w:r>
-      <w:bookmarkEnd w:id="69"/>
+      <w:bookmarkEnd w:id="68"/>
     </w:p>
     <w:tbl>
       <w:tblPr>
@@ -29357,7 +29355,7 @@
           <w:szCs w:val="22"/>
         </w:rPr>
       </w:pPr>
-      <w:bookmarkStart w:id="70" w:name="_Toc69705429"/>
+      <w:bookmarkStart w:id="69" w:name="_Toc69705429"/>
       <w:r>
         <w:rPr>
           <w:sz w:val="22"/>
@@ -29408,7 +29406,7 @@
         </w:rPr>
         <w:t>. Class TargetSchoolPurpose Specification - Methods</w:t>
       </w:r>
-      <w:bookmarkEnd w:id="70"/>
+      <w:bookmarkEnd w:id="69"/>
     </w:p>
     <w:p>
       <w:pPr>
@@ -29417,7 +29415,7 @@
           <w:rFonts w:asciiTheme="minorHAnsi" w:hAnsiTheme="minorHAnsi" w:cstheme="minorHAnsi"/>
         </w:rPr>
       </w:pPr>
-      <w:bookmarkStart w:id="71" w:name="_Toc69518760"/>
+      <w:bookmarkStart w:id="70" w:name="_Toc69518760"/>
       <w:r>
         <w:rPr>
           <w:rFonts w:asciiTheme="minorHAnsi" w:hAnsiTheme="minorHAnsi" w:cstheme="minorHAnsi"/>
@@ -29430,7 +29428,7 @@
         </w:rPr>
         <w:t xml:space="preserve"> EducationalLevel</w:t>
       </w:r>
-      <w:bookmarkEnd w:id="71"/>
+      <w:bookmarkEnd w:id="70"/>
     </w:p>
     <w:tbl>
       <w:tblPr>
@@ -29956,7 +29954,7 @@
           <w:szCs w:val="22"/>
         </w:rPr>
       </w:pPr>
-      <w:bookmarkStart w:id="72" w:name="_Toc69705430"/>
+      <w:bookmarkStart w:id="71" w:name="_Toc69705430"/>
       <w:r>
         <w:rPr>
           <w:sz w:val="22"/>
@@ -30028,7 +30026,7 @@
         </w:rPr>
         <w:t xml:space="preserve"> EducationalLevel Specification</w:t>
       </w:r>
-      <w:bookmarkEnd w:id="72"/>
+      <w:bookmarkEnd w:id="71"/>
     </w:p>
     <w:p>
       <w:pPr>
@@ -30037,7 +30035,7 @@
           <w:rFonts w:asciiTheme="minorHAnsi" w:hAnsiTheme="minorHAnsi" w:cstheme="minorHAnsi"/>
         </w:rPr>
       </w:pPr>
-      <w:bookmarkStart w:id="73" w:name="_Toc69518761"/>
+      <w:bookmarkStart w:id="72" w:name="_Toc69518761"/>
       <w:r>
         <w:rPr>
           <w:rFonts w:asciiTheme="minorHAnsi" w:hAnsiTheme="minorHAnsi" w:cstheme="minorHAnsi"/>
@@ -30050,7 +30048,7 @@
         </w:rPr>
         <w:t xml:space="preserve"> SchoolScale</w:t>
       </w:r>
-      <w:bookmarkEnd w:id="73"/>
+      <w:bookmarkEnd w:id="72"/>
     </w:p>
     <w:tbl>
       <w:tblPr>
@@ -30576,7 +30574,7 @@
           <w:szCs w:val="22"/>
         </w:rPr>
       </w:pPr>
-      <w:bookmarkStart w:id="74" w:name="_Toc69705431"/>
+      <w:bookmarkStart w:id="73" w:name="_Toc69705431"/>
       <w:r>
         <w:rPr>
           <w:sz w:val="22"/>
@@ -30648,7 +30646,7 @@
         </w:rPr>
         <w:t>SchoolScale Specification</w:t>
       </w:r>
-      <w:bookmarkEnd w:id="74"/>
+      <w:bookmarkEnd w:id="73"/>
     </w:p>
     <w:p>
       <w:pPr>
@@ -30657,7 +30655,7 @@
           <w:rFonts w:asciiTheme="minorHAnsi" w:hAnsiTheme="minorHAnsi" w:cstheme="minorHAnsi"/>
         </w:rPr>
       </w:pPr>
-      <w:bookmarkStart w:id="75" w:name="_Toc69518762"/>
+      <w:bookmarkStart w:id="74" w:name="_Toc69518762"/>
       <w:r>
         <w:rPr>
           <w:rFonts w:asciiTheme="minorHAnsi" w:hAnsiTheme="minorHAnsi" w:cstheme="minorHAnsi"/>
@@ -30670,7 +30668,7 @@
         </w:rPr>
         <w:t xml:space="preserve"> SchoolType</w:t>
       </w:r>
-      <w:bookmarkEnd w:id="75"/>
+      <w:bookmarkEnd w:id="74"/>
     </w:p>
     <w:tbl>
       <w:tblPr>
@@ -31195,7 +31193,7 @@
           <w:szCs w:val="22"/>
         </w:rPr>
       </w:pPr>
-      <w:bookmarkStart w:id="76" w:name="_Toc69705432"/>
+      <w:bookmarkStart w:id="75" w:name="_Toc69705432"/>
       <w:r>
         <w:rPr>
           <w:sz w:val="22"/>
@@ -31281,7 +31279,7 @@
         </w:rPr>
         <w:t>e Specification</w:t>
       </w:r>
-      <w:bookmarkEnd w:id="76"/>
+      <w:bookmarkEnd w:id="75"/>
     </w:p>
     <w:p/>
     <w:p>
@@ -31291,7 +31289,7 @@
           <w:rFonts w:asciiTheme="minorHAnsi" w:hAnsiTheme="minorHAnsi" w:cstheme="minorHAnsi"/>
         </w:rPr>
       </w:pPr>
-      <w:bookmarkStart w:id="77" w:name="_Toc69518763"/>
+      <w:bookmarkStart w:id="76" w:name="_Toc69518763"/>
       <w:r>
         <w:rPr>
           <w:rFonts w:asciiTheme="minorHAnsi" w:hAnsiTheme="minorHAnsi" w:cstheme="minorHAnsi"/>
@@ -31310,7 +31308,7 @@
         </w:rPr>
         <w:t>Data &amp; Database Design</w:t>
       </w:r>
-      <w:bookmarkEnd w:id="77"/>
+      <w:bookmarkEnd w:id="76"/>
     </w:p>
     <w:p>
       <w:pPr>
@@ -31319,7 +31317,7 @@
           <w:rFonts w:asciiTheme="minorHAnsi" w:hAnsiTheme="minorHAnsi" w:cstheme="minorHAnsi"/>
         </w:rPr>
       </w:pPr>
-      <w:bookmarkStart w:id="78" w:name="_Toc69518764"/>
+      <w:bookmarkStart w:id="77" w:name="_Toc69518764"/>
       <w:r>
         <w:rPr>
           <w:rFonts w:asciiTheme="minorHAnsi" w:hAnsiTheme="minorHAnsi" w:cstheme="minorHAnsi"/>
@@ -31344,7 +31342,7 @@
         </w:rPr>
         <w:t>Physical diagram</w:t>
       </w:r>
-      <w:bookmarkEnd w:id="78"/>
+      <w:bookmarkEnd w:id="77"/>
     </w:p>
     <w:p/>
     <w:p>
@@ -31420,7 +31418,7 @@
           <w:szCs w:val="22"/>
         </w:rPr>
       </w:pPr>
-      <w:bookmarkStart w:id="79" w:name="_Toc69705358"/>
+      <w:bookmarkStart w:id="78" w:name="_Toc69705358"/>
       <w:r>
         <w:rPr>
           <w:sz w:val="22"/>
@@ -31472,7 +31470,7 @@
         </w:rPr>
         <w:t>. Database Diagram</w:t>
       </w:r>
-      <w:bookmarkEnd w:id="79"/>
+      <w:bookmarkEnd w:id="78"/>
     </w:p>
     <w:p>
       <w:pPr>
@@ -31993,6 +31991,12 @@
                 <w:rFonts w:cstheme="minorHAnsi"/>
               </w:rPr>
             </w:pPr>
+            <w:r>
+              <w:rPr>
+                <w:rFonts w:cstheme="minorHAnsi"/>
+              </w:rPr>
+              <w:t>X</w:t>
+            </w:r>
           </w:p>
         </w:tc>
         <w:tc>
@@ -32234,6 +32238,12 @@
                 <w:rFonts w:cstheme="minorHAnsi"/>
               </w:rPr>
             </w:pPr>
+            <w:r>
+              <w:rPr>
+                <w:rFonts w:cstheme="minorHAnsi"/>
+              </w:rPr>
+              <w:t>X</w:t>
+            </w:r>
           </w:p>
         </w:tc>
         <w:tc>
@@ -32247,6 +32257,12 @@
                 <w:rFonts w:cstheme="minorHAnsi"/>
               </w:rPr>
             </w:pPr>
+            <w:r>
+              <w:rPr>
+                <w:rFonts w:cstheme="minorHAnsi"/>
+              </w:rPr>
+              <w:t>X</w:t>
+            </w:r>
           </w:p>
         </w:tc>
         <w:tc>
@@ -32635,6 +32651,12 @@
                 <w:rFonts w:cstheme="minorHAnsi"/>
               </w:rPr>
             </w:pPr>
+            <w:r>
+              <w:rPr>
+                <w:rFonts w:cstheme="minorHAnsi"/>
+              </w:rPr>
+              <w:t>X</w:t>
+            </w:r>
           </w:p>
         </w:tc>
         <w:tc>
@@ -32756,6 +32778,12 @@
                 <w:rFonts w:cstheme="minorHAnsi"/>
               </w:rPr>
             </w:pPr>
+            <w:r>
+              <w:rPr>
+                <w:rFonts w:cstheme="minorHAnsi"/>
+              </w:rPr>
+              <w:t>X</w:t>
+            </w:r>
           </w:p>
         </w:tc>
         <w:tc>
@@ -32877,6 +32905,12 @@
                 <w:rFonts w:cstheme="minorHAnsi"/>
               </w:rPr>
             </w:pPr>
+            <w:r>
+              <w:rPr>
+                <w:rFonts w:cstheme="minorHAnsi"/>
+              </w:rPr>
+              <w:t>X</w:t>
+            </w:r>
           </w:p>
         </w:tc>
         <w:tc>
@@ -32998,6 +33032,12 @@
                 <w:rFonts w:cstheme="minorHAnsi"/>
               </w:rPr>
             </w:pPr>
+            <w:r>
+              <w:rPr>
+                <w:rFonts w:cstheme="minorHAnsi"/>
+              </w:rPr>
+              <w:t>X</w:t>
+            </w:r>
           </w:p>
         </w:tc>
         <w:tc>
@@ -33132,6 +33172,12 @@
                 <w:rFonts w:cstheme="minorHAnsi"/>
               </w:rPr>
             </w:pPr>
+            <w:r>
+              <w:rPr>
+                <w:rFonts w:cstheme="minorHAnsi"/>
+              </w:rPr>
+              <w:t>X</w:t>
+            </w:r>
           </w:p>
         </w:tc>
         <w:tc>
@@ -34232,7 +34278,7 @@
           <w:szCs w:val="22"/>
         </w:rPr>
       </w:pPr>
-      <w:bookmarkStart w:id="80" w:name="_Toc69705433"/>
+      <w:bookmarkStart w:id="79" w:name="_Toc69705433"/>
       <w:r>
         <w:rPr>
           <w:sz w:val="22"/>
@@ -34291,7 +34337,7 @@
         </w:rPr>
         <w:t>"</w:t>
       </w:r>
-      <w:bookmarkEnd w:id="80"/>
+      <w:bookmarkEnd w:id="79"/>
     </w:p>
     <w:p>
       <w:pPr>
@@ -34804,6 +34850,12 @@
                 <w:rFonts w:cstheme="minorHAnsi"/>
               </w:rPr>
             </w:pPr>
+            <w:r>
+              <w:rPr>
+                <w:rFonts w:cstheme="minorHAnsi"/>
+              </w:rPr>
+              <w:t>X</w:t>
+            </w:r>
           </w:p>
         </w:tc>
         <w:tc>
@@ -35410,7 +35462,7 @@
           <w:szCs w:val="22"/>
         </w:rPr>
       </w:pPr>
-      <w:bookmarkStart w:id="81" w:name="_Toc69705434"/>
+      <w:bookmarkStart w:id="80" w:name="_Toc69705434"/>
       <w:r>
         <w:rPr>
           <w:sz w:val="22"/>
@@ -35461,7 +35513,7 @@
         </w:rPr>
         <w:t>. Description for table "district"</w:t>
       </w:r>
-      <w:bookmarkEnd w:id="81"/>
+      <w:bookmarkEnd w:id="80"/>
     </w:p>
     <w:p>
       <w:pPr>
@@ -35965,6 +36017,12 @@
                 <w:rFonts w:cstheme="minorHAnsi"/>
               </w:rPr>
             </w:pPr>
+            <w:r>
+              <w:rPr>
+                <w:rFonts w:cstheme="minorHAnsi"/>
+              </w:rPr>
+              <w:t>X</w:t>
+            </w:r>
           </w:p>
         </w:tc>
         <w:tc>
@@ -36559,7 +36617,7 @@
           <w:szCs w:val="22"/>
         </w:rPr>
       </w:pPr>
-      <w:bookmarkStart w:id="82" w:name="_Toc69705435"/>
+      <w:bookmarkStart w:id="81" w:name="_Toc69705435"/>
       <w:r>
         <w:rPr>
           <w:sz w:val="22"/>
@@ -36624,7 +36682,7 @@
         </w:rPr>
         <w:t>status"</w:t>
       </w:r>
-      <w:bookmarkEnd w:id="82"/>
+      <w:bookmarkEnd w:id="81"/>
     </w:p>
     <w:p>
       <w:pPr>
@@ -37123,6 +37181,12 @@
                 <w:rFonts w:cstheme="minorHAnsi"/>
               </w:rPr>
             </w:pPr>
+            <w:r>
+              <w:rPr>
+                <w:rFonts w:cstheme="minorHAnsi"/>
+              </w:rPr>
+              <w:t>X</w:t>
+            </w:r>
           </w:p>
         </w:tc>
         <w:tc>
@@ -37399,6 +37463,12 @@
                 <w:rFonts w:cstheme="minorHAnsi"/>
               </w:rPr>
             </w:pPr>
+            <w:r>
+              <w:rPr>
+                <w:rFonts w:cstheme="minorHAnsi"/>
+              </w:rPr>
+              <w:t>X</w:t>
+            </w:r>
           </w:p>
         </w:tc>
         <w:tc>
@@ -38422,7 +38492,7 @@
           <w:szCs w:val="22"/>
         </w:rPr>
       </w:pPr>
-      <w:bookmarkStart w:id="83" w:name="_Toc69705436"/>
+      <w:bookmarkStart w:id="82" w:name="_Toc69705436"/>
       <w:r>
         <w:rPr>
           <w:sz w:val="22"/>
@@ -38473,7 +38543,7 @@
         </w:rPr>
         <w:t>. Description for table "target_school"</w:t>
       </w:r>
-      <w:bookmarkEnd w:id="83"/>
+      <w:bookmarkEnd w:id="82"/>
     </w:p>
     <w:p>
       <w:pPr>
@@ -39247,6 +39317,12 @@
                 <w:rFonts w:cstheme="minorHAnsi"/>
               </w:rPr>
             </w:pPr>
+            <w:r>
+              <w:rPr>
+                <w:rFonts w:cstheme="minorHAnsi"/>
+              </w:rPr>
+              <w:t>X</w:t>
+            </w:r>
           </w:p>
         </w:tc>
         <w:tc>
@@ -39989,7 +40065,7 @@
               <w:rPr>
                 <w:rFonts w:cstheme="minorHAnsi"/>
               </w:rPr>
-              <w:t>is_male</w:t>
+              <w:t>is_active</w:t>
             </w:r>
           </w:p>
         </w:tc>
@@ -40664,7 +40740,7 @@
           <w:szCs w:val="22"/>
         </w:rPr>
       </w:pPr>
-      <w:bookmarkStart w:id="84" w:name="_Toc69705437"/>
+      <w:bookmarkStart w:id="83" w:name="_Toc69705437"/>
       <w:r>
         <w:rPr>
           <w:sz w:val="22"/>
@@ -40715,7 +40791,7 @@
         </w:rPr>
         <w:t>. Description for table "report"</w:t>
       </w:r>
-      <w:bookmarkEnd w:id="84"/>
+      <w:bookmarkEnd w:id="83"/>
     </w:p>
     <w:p>
       <w:pPr>
@@ -41228,6 +41304,12 @@
                 <w:rFonts w:cstheme="minorHAnsi"/>
               </w:rPr>
             </w:pPr>
+            <w:r>
+              <w:rPr>
+                <w:rFonts w:cstheme="minorHAnsi"/>
+              </w:rPr>
+              <w:t>X</w:t>
+            </w:r>
           </w:p>
         </w:tc>
         <w:tc>
@@ -41823,7 +41905,7 @@
           <w:szCs w:val="22"/>
         </w:rPr>
       </w:pPr>
-      <w:bookmarkStart w:id="85" w:name="_Toc69705438"/>
+      <w:bookmarkStart w:id="84" w:name="_Toc69705438"/>
       <w:r>
         <w:rPr>
           <w:sz w:val="22"/>
@@ -41874,7 +41956,7 @@
         </w:rPr>
         <w:t>. Description for table "target_school_purpose"</w:t>
       </w:r>
-      <w:bookmarkEnd w:id="85"/>
+      <w:bookmarkEnd w:id="84"/>
     </w:p>
     <w:p>
       <w:pPr>
@@ -44381,7 +44463,7 @@
           <w:szCs w:val="22"/>
         </w:rPr>
       </w:pPr>
-      <w:bookmarkStart w:id="86" w:name="_Toc69705439"/>
+      <w:bookmarkStart w:id="85" w:name="_Toc69705439"/>
       <w:r>
         <w:rPr>
           <w:sz w:val="22"/>
@@ -44432,7 +44514,7 @@
         </w:rPr>
         <w:t>. Description for table "user"</w:t>
       </w:r>
-      <w:bookmarkEnd w:id="86"/>
+      <w:bookmarkEnd w:id="85"/>
     </w:p>
     <w:p>
       <w:pPr>
@@ -44930,6 +45012,12 @@
                 <w:rFonts w:cstheme="minorHAnsi"/>
               </w:rPr>
             </w:pPr>
+            <w:r>
+              <w:rPr>
+                <w:rFonts w:cstheme="minorHAnsi"/>
+              </w:rPr>
+              <w:t>X</w:t>
+            </w:r>
           </w:p>
         </w:tc>
         <w:tc>
@@ -45524,7 +45612,7 @@
           <w:szCs w:val="22"/>
         </w:rPr>
       </w:pPr>
-      <w:bookmarkStart w:id="87" w:name="_Toc69705440"/>
+      <w:bookmarkStart w:id="86" w:name="_Toc69705440"/>
       <w:r>
         <w:rPr>
           <w:sz w:val="22"/>
@@ -45575,7 +45663,7 @@
         </w:rPr>
         <w:t>. Description for table "role"</w:t>
       </w:r>
-      <w:bookmarkEnd w:id="87"/>
+      <w:bookmarkEnd w:id="86"/>
     </w:p>
     <w:p>
       <w:pPr>
@@ -48336,7 +48424,7 @@
           <w:szCs w:val="22"/>
         </w:rPr>
       </w:pPr>
-      <w:bookmarkStart w:id="88" w:name="_Toc69705441"/>
+      <w:bookmarkStart w:id="87" w:name="_Toc69705441"/>
       <w:r>
         <w:rPr>
           <w:sz w:val="22"/>
@@ -48387,7 +48475,7 @@
         </w:rPr>
         <w:t>. Description for table "personal_activity"</w:t>
       </w:r>
-      <w:bookmarkEnd w:id="88"/>
+      <w:bookmarkEnd w:id="87"/>
     </w:p>
     <w:p>
       <w:pPr>
@@ -48891,6 +48979,12 @@
                 <w:rFonts w:cstheme="minorHAnsi"/>
               </w:rPr>
             </w:pPr>
+            <w:r>
+              <w:rPr>
+                <w:rFonts w:cstheme="minorHAnsi"/>
+              </w:rPr>
+              <w:t>X</w:t>
+            </w:r>
           </w:p>
         </w:tc>
         <w:tc>
@@ -49308,6 +49402,12 @@
                 <w:rFonts w:cstheme="minorHAnsi"/>
               </w:rPr>
             </w:pPr>
+            <w:r>
+              <w:rPr>
+                <w:rFonts w:cstheme="minorHAnsi"/>
+              </w:rPr>
+              <w:t>X</w:t>
+            </w:r>
           </w:p>
         </w:tc>
         <w:tc>
@@ -49449,6 +49549,12 @@
                 <w:rFonts w:cstheme="minorHAnsi"/>
               </w:rPr>
             </w:pPr>
+            <w:r>
+              <w:rPr>
+                <w:rFonts w:cstheme="minorHAnsi"/>
+              </w:rPr>
+              <w:t>X</w:t>
+            </w:r>
           </w:p>
         </w:tc>
         <w:tc>
@@ -50048,7 +50154,7 @@
           <w:szCs w:val="22"/>
         </w:rPr>
       </w:pPr>
-      <w:bookmarkStart w:id="89" w:name="_Toc69705442"/>
+      <w:bookmarkStart w:id="88" w:name="_Toc69705442"/>
       <w:r>
         <w:rPr>
           <w:sz w:val="22"/>
@@ -50100,7 +50206,7 @@
         </w:rPr>
         <w:t>. Description for table "contract"</w:t>
       </w:r>
-      <w:bookmarkEnd w:id="89"/>
+      <w:bookmarkEnd w:id="88"/>
     </w:p>
     <w:p>
       <w:pPr>
@@ -50109,7 +50215,7 @@
           <w:rFonts w:asciiTheme="minorHAnsi" w:hAnsiTheme="minorHAnsi" w:cstheme="minorHAnsi"/>
         </w:rPr>
       </w:pPr>
-      <w:bookmarkStart w:id="90" w:name="_Toc69518765"/>
+      <w:bookmarkStart w:id="89" w:name="_Toc69518765"/>
       <w:r>
         <w:rPr>
           <w:rFonts w:asciiTheme="minorHAnsi" w:hAnsiTheme="minorHAnsi" w:cstheme="minorHAnsi"/>
@@ -50122,7 +50228,7 @@
         </w:rPr>
         <w:t>.2 Data File Design</w:t>
       </w:r>
-      <w:bookmarkEnd w:id="90"/>
+      <w:bookmarkEnd w:id="89"/>
     </w:p>
     <w:p>
       <w:pPr>
@@ -50406,6 +50512,94 @@
               </w:rPr>
               <w:t xml:space="preserve"> avatar</w:t>
             </w:r>
+            <w:r>
+              <w:rPr>
+                <w:rFonts w:cstheme="minorHAnsi"/>
+              </w:rPr>
+              <w:t>.</w:t>
+            </w:r>
+          </w:p>
+        </w:tc>
+      </w:tr>
+      <w:tr>
+        <w:tc>
+          <w:tcPr>
+            <w:tcW w:w="421" w:type="dxa"/>
+          </w:tcPr>
+          <w:p>
+            <w:pPr>
+              <w:jc w:val="center"/>
+              <w:rPr>
+                <w:rFonts w:cstheme="minorHAnsi"/>
+              </w:rPr>
+            </w:pPr>
+            <w:r>
+              <w:rPr>
+                <w:rFonts w:cstheme="minorHAnsi"/>
+              </w:rPr>
+              <w:t>2</w:t>
+            </w:r>
+          </w:p>
+        </w:tc>
+        <w:tc>
+          <w:tcPr>
+            <w:tcW w:w="2724" w:type="dxa"/>
+          </w:tcPr>
+          <w:p>
+            <w:pPr>
+              <w:rPr>
+                <w:rFonts w:cstheme="minorHAnsi"/>
+              </w:rPr>
+            </w:pPr>
+            <w:r>
+              <w:rPr>
+                <w:rFonts w:cstheme="minorHAnsi"/>
+              </w:rPr>
+              <w:t>Import_Sample.xlsx</w:t>
+            </w:r>
+          </w:p>
+        </w:tc>
+        <w:tc>
+          <w:tcPr>
+            <w:tcW w:w="1980" w:type="dxa"/>
+          </w:tcPr>
+          <w:p>
+            <w:pPr>
+              <w:rPr>
+                <w:rFonts w:cstheme="minorHAnsi"/>
+              </w:rPr>
+            </w:pPr>
+            <w:r>
+              <w:rPr>
+                <w:rFonts w:cstheme="minorHAnsi"/>
+              </w:rPr>
+              <w:t>xlsx</w:t>
+            </w:r>
+          </w:p>
+        </w:tc>
+        <w:tc>
+          <w:tcPr>
+            <w:tcW w:w="3942" w:type="dxa"/>
+          </w:tcPr>
+          <w:p>
+            <w:pPr>
+              <w:keepNext/>
+              <w:rPr>
+                <w:rFonts w:cstheme="minorHAnsi"/>
+              </w:rPr>
+            </w:pPr>
+            <w:r>
+              <w:rPr>
+                <w:rFonts w:cstheme="minorHAnsi"/>
+              </w:rPr>
+              <w:t xml:space="preserve">The </w:t>
+            </w:r>
+            <w:r>
+              <w:rPr>
+                <w:rFonts w:cstheme="minorHAnsi"/>
+              </w:rPr>
+              <w:t>sample sheet for user import guidance.</w:t>
+            </w:r>
           </w:p>
         </w:tc>
       </w:tr>
@@ -50420,7 +50614,7 @@
           <w:szCs w:val="22"/>
         </w:rPr>
       </w:pPr>
-      <w:bookmarkStart w:id="91" w:name="_Toc69705443"/>
+      <w:bookmarkStart w:id="90" w:name="_Toc69705443"/>
       <w:r>
         <w:rPr>
           <w:sz w:val="22"/>
@@ -50469,9 +50663,18 @@
           <w:sz w:val="22"/>
           <w:szCs w:val="22"/>
         </w:rPr>
-        <w:t>. Data File Design</w:t>
-      </w:r>
+        <w:t>. Data File De</w:t>
+      </w:r>
+      <w:bookmarkStart w:id="91" w:name="_GoBack"/>
       <w:bookmarkEnd w:id="91"/>
+      <w:r>
+        <w:rPr>
+          <w:sz w:val="22"/>
+          <w:szCs w:val="22"/>
+        </w:rPr>
+        <w:t>sign</w:t>
+      </w:r>
+      <w:bookmarkEnd w:id="90"/>
     </w:p>
     <w:sectPr>
       <w:pgSz w:w="12240" w:h="15840"/>
@@ -53381,7 +53584,7 @@
 </file>
 
 <file path=customXml/itemProps1.xml><?xml version="1.0" encoding="utf-8"?>
-<ds:datastoreItem xmlns:ds="http://schemas.openxmlformats.org/officeDocument/2006/customXml" ds:itemID="{5B266196-6F2F-4EC3-8E3E-672A13C27E31}">
+<ds:datastoreItem xmlns:ds="http://schemas.openxmlformats.org/officeDocument/2006/customXml" ds:itemID="{0A7AF85D-09E6-4CA8-B289-C50B81A4337F}">
   <ds:schemaRefs>
     <ds:schemaRef ds:uri="http://schemas.openxmlformats.org/officeDocument/2006/bibliography"/>
   </ds:schemaRefs>

</xml_diff>